<commit_message>
Added Progress Report III (without hours)
</commit_message>
<xml_diff>
--- a/deliverables/Progress Reports/3 - Completion Sprint.docx
+++ b/deliverables/Progress Reports/3 - Completion Sprint.docx
@@ -108,14 +108,15 @@
         <w:tblLook w:val="04A0" w:firstRow="1" w:lastRow="0" w:firstColumn="1" w:lastColumn="0" w:noHBand="0" w:noVBand="1"/>
       </w:tblPr>
       <w:tblGrid>
-        <w:gridCol w:w="3652"/>
-        <w:gridCol w:w="2410"/>
-        <w:gridCol w:w="3402"/>
+        <w:gridCol w:w="2945"/>
+        <w:gridCol w:w="1829"/>
+        <w:gridCol w:w="2576"/>
+        <w:gridCol w:w="2226"/>
       </w:tblGrid>
       <w:tr>
         <w:tc>
           <w:tcPr>
-            <w:tcW w:w="3652" w:type="dxa"/>
+            <w:tcW w:w="2945" w:type="dxa"/>
           </w:tcPr>
           <w:p>
             <w:pPr>
@@ -137,7 +138,7 @@
         </w:tc>
         <w:tc>
           <w:tcPr>
-            <w:tcW w:w="2410" w:type="dxa"/>
+            <w:tcW w:w="1829" w:type="dxa"/>
           </w:tcPr>
           <w:p>
             <w:pPr>
@@ -159,7 +160,7 @@
         </w:tc>
         <w:tc>
           <w:tcPr>
-            <w:tcW w:w="3402" w:type="dxa"/>
+            <w:tcW w:w="2576" w:type="dxa"/>
           </w:tcPr>
           <w:p>
             <w:pPr>
@@ -176,6 +177,28 @@
                 <w:szCs w:val="24"/>
               </w:rPr>
               <w:t>Assigned To</w:t>
+            </w:r>
+          </w:p>
+        </w:tc>
+        <w:tc>
+          <w:tcPr>
+            <w:tcW w:w="2226" w:type="dxa"/>
+          </w:tcPr>
+          <w:p>
+            <w:pPr>
+              <w:rPr>
+                <w:b/>
+                <w:sz w:val="24"/>
+                <w:szCs w:val="24"/>
+              </w:rPr>
+            </w:pPr>
+            <w:r>
+              <w:rPr>
+                <w:b/>
+                <w:sz w:val="24"/>
+                <w:szCs w:val="24"/>
+              </w:rPr>
+              <w:t>Completed By</w:t>
             </w:r>
           </w:p>
         </w:tc>
@@ -183,7 +206,7 @@
       <w:tr>
         <w:tc>
           <w:tcPr>
-            <w:tcW w:w="3652" w:type="dxa"/>
+            <w:tcW w:w="2945" w:type="dxa"/>
           </w:tcPr>
           <w:p>
             <w:pPr>
@@ -203,7 +226,7 @@
         </w:tc>
         <w:tc>
           <w:tcPr>
-            <w:tcW w:w="2410" w:type="dxa"/>
+            <w:tcW w:w="1829" w:type="dxa"/>
           </w:tcPr>
           <w:p>
             <w:pPr>
@@ -223,7 +246,27 @@
         </w:tc>
         <w:tc>
           <w:tcPr>
-            <w:tcW w:w="3402" w:type="dxa"/>
+            <w:tcW w:w="2576" w:type="dxa"/>
+          </w:tcPr>
+          <w:p>
+            <w:pPr>
+              <w:rPr>
+                <w:sz w:val="24"/>
+                <w:szCs w:val="24"/>
+              </w:rPr>
+            </w:pPr>
+            <w:r>
+              <w:rPr>
+                <w:sz w:val="24"/>
+                <w:szCs w:val="24"/>
+              </w:rPr>
+              <w:t>James</w:t>
+            </w:r>
+          </w:p>
+        </w:tc>
+        <w:tc>
+          <w:tcPr>
+            <w:tcW w:w="2226" w:type="dxa"/>
           </w:tcPr>
           <w:p>
             <w:pPr>
@@ -245,7 +288,7 @@
       <w:tr>
         <w:tc>
           <w:tcPr>
-            <w:tcW w:w="3652" w:type="dxa"/>
+            <w:tcW w:w="2945" w:type="dxa"/>
           </w:tcPr>
           <w:p>
             <w:pPr>
@@ -265,7 +308,7 @@
         </w:tc>
         <w:tc>
           <w:tcPr>
-            <w:tcW w:w="2410" w:type="dxa"/>
+            <w:tcW w:w="1829" w:type="dxa"/>
           </w:tcPr>
           <w:p>
             <w:pPr>
@@ -285,7 +328,7 @@
         </w:tc>
         <w:tc>
           <w:tcPr>
-            <w:tcW w:w="3402" w:type="dxa"/>
+            <w:tcW w:w="2576" w:type="dxa"/>
           </w:tcPr>
           <w:p>
             <w:pPr>
@@ -300,6 +343,26 @@
                 <w:szCs w:val="24"/>
               </w:rPr>
               <w:t>James, Richard</w:t>
+            </w:r>
+          </w:p>
+        </w:tc>
+        <w:tc>
+          <w:tcPr>
+            <w:tcW w:w="2226" w:type="dxa"/>
+          </w:tcPr>
+          <w:p>
+            <w:pPr>
+              <w:rPr>
+                <w:sz w:val="24"/>
+                <w:szCs w:val="24"/>
+              </w:rPr>
+            </w:pPr>
+            <w:r>
+              <w:rPr>
+                <w:sz w:val="24"/>
+                <w:szCs w:val="24"/>
+              </w:rPr>
+              <w:t>James</w:t>
             </w:r>
           </w:p>
         </w:tc>
@@ -307,7 +370,7 @@
       <w:tr>
         <w:tc>
           <w:tcPr>
-            <w:tcW w:w="3652" w:type="dxa"/>
+            <w:tcW w:w="2945" w:type="dxa"/>
           </w:tcPr>
           <w:p>
             <w:pPr>
@@ -327,7 +390,7 @@
         </w:tc>
         <w:tc>
           <w:tcPr>
-            <w:tcW w:w="2410" w:type="dxa"/>
+            <w:tcW w:w="1829" w:type="dxa"/>
           </w:tcPr>
           <w:p>
             <w:pPr>
@@ -347,7 +410,7 @@
         </w:tc>
         <w:tc>
           <w:tcPr>
-            <w:tcW w:w="3402" w:type="dxa"/>
+            <w:tcW w:w="2576" w:type="dxa"/>
           </w:tcPr>
           <w:p>
             <w:pPr>
@@ -362,6 +425,26 @@
                 <w:szCs w:val="24"/>
               </w:rPr>
               <w:t>Omar, Nick</w:t>
+            </w:r>
+          </w:p>
+        </w:tc>
+        <w:tc>
+          <w:tcPr>
+            <w:tcW w:w="2226" w:type="dxa"/>
+          </w:tcPr>
+          <w:p>
+            <w:pPr>
+              <w:rPr>
+                <w:sz w:val="24"/>
+                <w:szCs w:val="24"/>
+              </w:rPr>
+            </w:pPr>
+            <w:r>
+              <w:rPr>
+                <w:sz w:val="24"/>
+                <w:szCs w:val="24"/>
+              </w:rPr>
+              <w:t>Nick</w:t>
             </w:r>
           </w:p>
         </w:tc>
@@ -369,7 +452,7 @@
       <w:tr>
         <w:tc>
           <w:tcPr>
-            <w:tcW w:w="3652" w:type="dxa"/>
+            <w:tcW w:w="2945" w:type="dxa"/>
           </w:tcPr>
           <w:p>
             <w:pPr>
@@ -389,7 +472,7 @@
         </w:tc>
         <w:tc>
           <w:tcPr>
-            <w:tcW w:w="2410" w:type="dxa"/>
+            <w:tcW w:w="1829" w:type="dxa"/>
           </w:tcPr>
           <w:p>
             <w:pPr>
@@ -409,7 +492,27 @@
         </w:tc>
         <w:tc>
           <w:tcPr>
-            <w:tcW w:w="3402" w:type="dxa"/>
+            <w:tcW w:w="2576" w:type="dxa"/>
+          </w:tcPr>
+          <w:p>
+            <w:pPr>
+              <w:rPr>
+                <w:sz w:val="24"/>
+                <w:szCs w:val="24"/>
+              </w:rPr>
+            </w:pPr>
+            <w:r>
+              <w:rPr>
+                <w:sz w:val="24"/>
+                <w:szCs w:val="24"/>
+              </w:rPr>
+              <w:t>Omar</w:t>
+            </w:r>
+          </w:p>
+        </w:tc>
+        <w:tc>
+          <w:tcPr>
+            <w:tcW w:w="2226" w:type="dxa"/>
           </w:tcPr>
           <w:p>
             <w:pPr>
@@ -431,7 +534,7 @@
       <w:tr>
         <w:tc>
           <w:tcPr>
-            <w:tcW w:w="3652" w:type="dxa"/>
+            <w:tcW w:w="2945" w:type="dxa"/>
           </w:tcPr>
           <w:p>
             <w:pPr>
@@ -451,7 +554,7 @@
         </w:tc>
         <w:tc>
           <w:tcPr>
-            <w:tcW w:w="2410" w:type="dxa"/>
+            <w:tcW w:w="1829" w:type="dxa"/>
           </w:tcPr>
           <w:p>
             <w:pPr>
@@ -471,7 +574,27 @@
         </w:tc>
         <w:tc>
           <w:tcPr>
-            <w:tcW w:w="3402" w:type="dxa"/>
+            <w:tcW w:w="2576" w:type="dxa"/>
+          </w:tcPr>
+          <w:p>
+            <w:pPr>
+              <w:rPr>
+                <w:sz w:val="24"/>
+                <w:szCs w:val="24"/>
+              </w:rPr>
+            </w:pPr>
+            <w:r>
+              <w:rPr>
+                <w:sz w:val="24"/>
+                <w:szCs w:val="24"/>
+              </w:rPr>
+              <w:t>James</w:t>
+            </w:r>
+          </w:p>
+        </w:tc>
+        <w:tc>
+          <w:tcPr>
+            <w:tcW w:w="2226" w:type="dxa"/>
           </w:tcPr>
           <w:p>
             <w:pPr>
@@ -493,7 +616,7 @@
       <w:tr>
         <w:tc>
           <w:tcPr>
-            <w:tcW w:w="3652" w:type="dxa"/>
+            <w:tcW w:w="2945" w:type="dxa"/>
           </w:tcPr>
           <w:p>
             <w:pPr>
@@ -513,7 +636,7 @@
         </w:tc>
         <w:tc>
           <w:tcPr>
-            <w:tcW w:w="2410" w:type="dxa"/>
+            <w:tcW w:w="1829" w:type="dxa"/>
           </w:tcPr>
           <w:p>
             <w:pPr>
@@ -533,7 +656,27 @@
         </w:tc>
         <w:tc>
           <w:tcPr>
-            <w:tcW w:w="3402" w:type="dxa"/>
+            <w:tcW w:w="2576" w:type="dxa"/>
+          </w:tcPr>
+          <w:p>
+            <w:pPr>
+              <w:rPr>
+                <w:sz w:val="24"/>
+                <w:szCs w:val="24"/>
+              </w:rPr>
+            </w:pPr>
+            <w:r>
+              <w:rPr>
+                <w:sz w:val="24"/>
+                <w:szCs w:val="24"/>
+              </w:rPr>
+              <w:t>Nick</w:t>
+            </w:r>
+          </w:p>
+        </w:tc>
+        <w:tc>
+          <w:tcPr>
+            <w:tcW w:w="2226" w:type="dxa"/>
           </w:tcPr>
           <w:p>
             <w:pPr>
@@ -555,7 +698,7 @@
       <w:tr>
         <w:tc>
           <w:tcPr>
-            <w:tcW w:w="3652" w:type="dxa"/>
+            <w:tcW w:w="2945" w:type="dxa"/>
           </w:tcPr>
           <w:p>
             <w:pPr>
@@ -575,7 +718,7 @@
         </w:tc>
         <w:tc>
           <w:tcPr>
-            <w:tcW w:w="2410" w:type="dxa"/>
+            <w:tcW w:w="1829" w:type="dxa"/>
           </w:tcPr>
           <w:p>
             <w:pPr>
@@ -595,7 +738,7 @@
         </w:tc>
         <w:tc>
           <w:tcPr>
-            <w:tcW w:w="3402" w:type="dxa"/>
+            <w:tcW w:w="2576" w:type="dxa"/>
           </w:tcPr>
           <w:p>
             <w:pPr>
@@ -610,6 +753,26 @@
                 <w:szCs w:val="24"/>
               </w:rPr>
               <w:t>Cameron, James, Richard</w:t>
+            </w:r>
+          </w:p>
+        </w:tc>
+        <w:tc>
+          <w:tcPr>
+            <w:tcW w:w="2226" w:type="dxa"/>
+          </w:tcPr>
+          <w:p>
+            <w:pPr>
+              <w:rPr>
+                <w:sz w:val="24"/>
+                <w:szCs w:val="24"/>
+              </w:rPr>
+            </w:pPr>
+            <w:r>
+              <w:rPr>
+                <w:sz w:val="24"/>
+                <w:szCs w:val="24"/>
+              </w:rPr>
+              <w:t>Cameron, James</w:t>
             </w:r>
           </w:p>
         </w:tc>
@@ -617,7 +780,7 @@
       <w:tr>
         <w:tc>
           <w:tcPr>
-            <w:tcW w:w="3652" w:type="dxa"/>
+            <w:tcW w:w="2945" w:type="dxa"/>
           </w:tcPr>
           <w:p>
             <w:pPr>
@@ -637,7 +800,7 @@
         </w:tc>
         <w:tc>
           <w:tcPr>
-            <w:tcW w:w="2410" w:type="dxa"/>
+            <w:tcW w:w="1829" w:type="dxa"/>
           </w:tcPr>
           <w:p>
             <w:pPr>
@@ -657,7 +820,27 @@
         </w:tc>
         <w:tc>
           <w:tcPr>
-            <w:tcW w:w="3402" w:type="dxa"/>
+            <w:tcW w:w="2576" w:type="dxa"/>
+          </w:tcPr>
+          <w:p>
+            <w:pPr>
+              <w:rPr>
+                <w:sz w:val="24"/>
+                <w:szCs w:val="24"/>
+              </w:rPr>
+            </w:pPr>
+            <w:r>
+              <w:rPr>
+                <w:sz w:val="24"/>
+                <w:szCs w:val="24"/>
+              </w:rPr>
+              <w:t>Glen</w:t>
+            </w:r>
+          </w:p>
+        </w:tc>
+        <w:tc>
+          <w:tcPr>
+            <w:tcW w:w="2226" w:type="dxa"/>
           </w:tcPr>
           <w:p>
             <w:pPr>
@@ -679,7 +862,7 @@
       <w:tr>
         <w:tc>
           <w:tcPr>
-            <w:tcW w:w="3652" w:type="dxa"/>
+            <w:tcW w:w="2945" w:type="dxa"/>
           </w:tcPr>
           <w:p>
             <w:pPr>
@@ -699,7 +882,7 @@
         </w:tc>
         <w:tc>
           <w:tcPr>
-            <w:tcW w:w="2410" w:type="dxa"/>
+            <w:tcW w:w="1829" w:type="dxa"/>
           </w:tcPr>
           <w:p>
             <w:pPr>
@@ -719,7 +902,27 @@
         </w:tc>
         <w:tc>
           <w:tcPr>
-            <w:tcW w:w="3402" w:type="dxa"/>
+            <w:tcW w:w="2576" w:type="dxa"/>
+          </w:tcPr>
+          <w:p>
+            <w:pPr>
+              <w:rPr>
+                <w:sz w:val="24"/>
+                <w:szCs w:val="24"/>
+              </w:rPr>
+            </w:pPr>
+            <w:r>
+              <w:rPr>
+                <w:sz w:val="24"/>
+                <w:szCs w:val="24"/>
+              </w:rPr>
+              <w:t>Nick</w:t>
+            </w:r>
+          </w:p>
+        </w:tc>
+        <w:tc>
+          <w:tcPr>
+            <w:tcW w:w="2226" w:type="dxa"/>
           </w:tcPr>
           <w:p>
             <w:pPr>
@@ -771,14 +974,15 @@
         <w:tblLook w:val="04A0" w:firstRow="1" w:lastRow="0" w:firstColumn="1" w:lastColumn="0" w:noHBand="0" w:noVBand="1"/>
       </w:tblPr>
       <w:tblGrid>
-        <w:gridCol w:w="3652"/>
-        <w:gridCol w:w="2410"/>
-        <w:gridCol w:w="3402"/>
+        <w:gridCol w:w="2960"/>
+        <w:gridCol w:w="1826"/>
+        <w:gridCol w:w="2571"/>
+        <w:gridCol w:w="2219"/>
       </w:tblGrid>
       <w:tr>
         <w:tc>
           <w:tcPr>
-            <w:tcW w:w="3652" w:type="dxa"/>
+            <w:tcW w:w="2960" w:type="dxa"/>
           </w:tcPr>
           <w:p>
             <w:pPr>
@@ -800,7 +1004,7 @@
         </w:tc>
         <w:tc>
           <w:tcPr>
-            <w:tcW w:w="2410" w:type="dxa"/>
+            <w:tcW w:w="1826" w:type="dxa"/>
           </w:tcPr>
           <w:p>
             <w:pPr>
@@ -822,7 +1026,7 @@
         </w:tc>
         <w:tc>
           <w:tcPr>
-            <w:tcW w:w="3402" w:type="dxa"/>
+            <w:tcW w:w="2571" w:type="dxa"/>
           </w:tcPr>
           <w:p>
             <w:pPr>
@@ -839,6 +1043,28 @@
                 <w:szCs w:val="24"/>
               </w:rPr>
               <w:t>Assigned To</w:t>
+            </w:r>
+          </w:p>
+        </w:tc>
+        <w:tc>
+          <w:tcPr>
+            <w:tcW w:w="2219" w:type="dxa"/>
+          </w:tcPr>
+          <w:p>
+            <w:pPr>
+              <w:rPr>
+                <w:b/>
+                <w:sz w:val="24"/>
+                <w:szCs w:val="24"/>
+              </w:rPr>
+            </w:pPr>
+            <w:r>
+              <w:rPr>
+                <w:b/>
+                <w:sz w:val="24"/>
+                <w:szCs w:val="24"/>
+              </w:rPr>
+              <w:t>Completed By</w:t>
             </w:r>
           </w:p>
         </w:tc>
@@ -846,7 +1072,7 @@
       <w:tr>
         <w:tc>
           <w:tcPr>
-            <w:tcW w:w="3652" w:type="dxa"/>
+            <w:tcW w:w="2960" w:type="dxa"/>
           </w:tcPr>
           <w:p>
             <w:pPr>
@@ -866,7 +1092,7 @@
         </w:tc>
         <w:tc>
           <w:tcPr>
-            <w:tcW w:w="2410" w:type="dxa"/>
+            <w:tcW w:w="1826" w:type="dxa"/>
           </w:tcPr>
           <w:p>
             <w:pPr>
@@ -886,63 +1112,69 @@
         </w:tc>
         <w:tc>
           <w:tcPr>
-            <w:tcW w:w="3402" w:type="dxa"/>
-          </w:tcPr>
-          <w:p>
-            <w:pPr>
-              <w:rPr>
-                <w:sz w:val="24"/>
-                <w:szCs w:val="24"/>
-              </w:rPr>
-            </w:pPr>
+            <w:tcW w:w="2571" w:type="dxa"/>
+          </w:tcPr>
+          <w:p>
+            <w:pPr>
+              <w:rPr>
+                <w:sz w:val="24"/>
+                <w:szCs w:val="24"/>
+              </w:rPr>
+            </w:pPr>
+            <w:r>
+              <w:rPr>
+                <w:sz w:val="24"/>
+                <w:szCs w:val="24"/>
+              </w:rPr>
+              <w:t>Glen, Omar</w:t>
+            </w:r>
+          </w:p>
+        </w:tc>
+        <w:tc>
+          <w:tcPr>
+            <w:tcW w:w="2219" w:type="dxa"/>
+          </w:tcPr>
+          <w:p>
+            <w:pPr>
+              <w:rPr>
+                <w:sz w:val="24"/>
+                <w:szCs w:val="24"/>
+              </w:rPr>
+            </w:pPr>
+            <w:r>
+              <w:rPr>
+                <w:sz w:val="24"/>
+                <w:szCs w:val="24"/>
+              </w:rPr>
+              <w:t>Glen</w:t>
+            </w:r>
           </w:p>
         </w:tc>
       </w:tr>
       <w:tr>
         <w:tc>
           <w:tcPr>
-            <w:tcW w:w="3652" w:type="dxa"/>
-          </w:tcPr>
-          <w:p>
-            <w:pPr>
-              <w:rPr>
-                <w:sz w:val="24"/>
-                <w:szCs w:val="24"/>
-              </w:rPr>
-            </w:pPr>
-            <w:r>
-              <w:rPr>
-                <w:sz w:val="24"/>
-                <w:szCs w:val="24"/>
-              </w:rPr>
-              <w:t xml:space="preserve">Web </w:t>
-            </w:r>
-            <w:r>
-              <w:rPr>
-                <w:sz w:val="24"/>
-                <w:szCs w:val="24"/>
-              </w:rPr>
-              <w:t>–</w:t>
-            </w:r>
-            <w:r>
-              <w:rPr>
-                <w:sz w:val="24"/>
-                <w:szCs w:val="24"/>
-              </w:rPr>
-              <w:t xml:space="preserve"> Complete</w:t>
-            </w:r>
-            <w:r>
-              <w:rPr>
-                <w:sz w:val="24"/>
-                <w:szCs w:val="24"/>
-              </w:rPr>
-              <w:t xml:space="preserve"> </w:t>
-            </w:r>
-          </w:p>
-        </w:tc>
-        <w:tc>
-          <w:tcPr>
-            <w:tcW w:w="2410" w:type="dxa"/>
+            <w:tcW w:w="2960" w:type="dxa"/>
+          </w:tcPr>
+          <w:p>
+            <w:pPr>
+              <w:rPr>
+                <w:sz w:val="24"/>
+                <w:szCs w:val="24"/>
+              </w:rPr>
+            </w:pPr>
+            <w:r>
+              <w:rPr>
+                <w:sz w:val="24"/>
+                <w:szCs w:val="24"/>
+              </w:rPr>
+              <w:t xml:space="preserve">Web – Complete </w:t>
+            </w:r>
+          </w:p>
+        </w:tc>
+        <w:tc>
+          <w:tcPr>
+            <w:tcW w:w="1826" w:type="dxa"/>
           </w:tcPr>
           <w:p>
             <w:pPr>
@@ -962,63 +1194,69 @@
         </w:tc>
         <w:tc>
           <w:tcPr>
-            <w:tcW w:w="3402" w:type="dxa"/>
-          </w:tcPr>
-          <w:p>
-            <w:pPr>
-              <w:rPr>
-                <w:sz w:val="24"/>
-                <w:szCs w:val="24"/>
-              </w:rPr>
-            </w:pPr>
+            <w:tcW w:w="2571" w:type="dxa"/>
+          </w:tcPr>
+          <w:p>
+            <w:pPr>
+              <w:rPr>
+                <w:sz w:val="24"/>
+                <w:szCs w:val="24"/>
+              </w:rPr>
+            </w:pPr>
+            <w:r>
+              <w:rPr>
+                <w:sz w:val="24"/>
+                <w:szCs w:val="24"/>
+              </w:rPr>
+              <w:t>James, Cameron</w:t>
+            </w:r>
+          </w:p>
+        </w:tc>
+        <w:tc>
+          <w:tcPr>
+            <w:tcW w:w="2219" w:type="dxa"/>
+          </w:tcPr>
+          <w:p>
+            <w:pPr>
+              <w:rPr>
+                <w:sz w:val="24"/>
+                <w:szCs w:val="24"/>
+              </w:rPr>
+            </w:pPr>
+            <w:r>
+              <w:rPr>
+                <w:sz w:val="24"/>
+                <w:szCs w:val="24"/>
+              </w:rPr>
+              <w:t>James, Cameron</w:t>
+            </w:r>
           </w:p>
         </w:tc>
       </w:tr>
       <w:tr>
         <w:tc>
           <w:tcPr>
-            <w:tcW w:w="3652" w:type="dxa"/>
-          </w:tcPr>
-          <w:p>
-            <w:pPr>
-              <w:rPr>
-                <w:sz w:val="24"/>
-                <w:szCs w:val="24"/>
-              </w:rPr>
-            </w:pPr>
-            <w:r>
-              <w:rPr>
-                <w:sz w:val="24"/>
-                <w:szCs w:val="24"/>
-              </w:rPr>
-              <w:t xml:space="preserve">GUI </w:t>
-            </w:r>
-            <w:r>
-              <w:rPr>
-                <w:sz w:val="24"/>
-                <w:szCs w:val="24"/>
-              </w:rPr>
-              <w:t>–</w:t>
-            </w:r>
-            <w:r>
-              <w:rPr>
-                <w:sz w:val="24"/>
-                <w:szCs w:val="24"/>
-              </w:rPr>
-              <w:t xml:space="preserve"> Complete</w:t>
-            </w:r>
-            <w:r>
-              <w:rPr>
-                <w:sz w:val="24"/>
-                <w:szCs w:val="24"/>
-              </w:rPr>
-              <w:t xml:space="preserve"> </w:t>
-            </w:r>
-          </w:p>
-        </w:tc>
-        <w:tc>
-          <w:tcPr>
-            <w:tcW w:w="2410" w:type="dxa"/>
+            <w:tcW w:w="2960" w:type="dxa"/>
+          </w:tcPr>
+          <w:p>
+            <w:pPr>
+              <w:rPr>
+                <w:sz w:val="24"/>
+                <w:szCs w:val="24"/>
+              </w:rPr>
+            </w:pPr>
+            <w:r>
+              <w:rPr>
+                <w:sz w:val="24"/>
+                <w:szCs w:val="24"/>
+              </w:rPr>
+              <w:t xml:space="preserve">GUI – Complete </w:t>
+            </w:r>
+          </w:p>
+        </w:tc>
+        <w:tc>
+          <w:tcPr>
+            <w:tcW w:w="1826" w:type="dxa"/>
           </w:tcPr>
           <w:p>
             <w:pPr>
@@ -1038,22 +1276,49 @@
         </w:tc>
         <w:tc>
           <w:tcPr>
-            <w:tcW w:w="3402" w:type="dxa"/>
-          </w:tcPr>
-          <w:p>
-            <w:pPr>
-              <w:rPr>
-                <w:sz w:val="24"/>
-                <w:szCs w:val="24"/>
-              </w:rPr>
-            </w:pPr>
+            <w:tcW w:w="2571" w:type="dxa"/>
+          </w:tcPr>
+          <w:p>
+            <w:pPr>
+              <w:rPr>
+                <w:sz w:val="24"/>
+                <w:szCs w:val="24"/>
+              </w:rPr>
+            </w:pPr>
+            <w:r>
+              <w:rPr>
+                <w:sz w:val="24"/>
+                <w:szCs w:val="24"/>
+              </w:rPr>
+              <w:t>Nick</w:t>
+            </w:r>
+          </w:p>
+        </w:tc>
+        <w:tc>
+          <w:tcPr>
+            <w:tcW w:w="2219" w:type="dxa"/>
+          </w:tcPr>
+          <w:p>
+            <w:pPr>
+              <w:rPr>
+                <w:sz w:val="24"/>
+                <w:szCs w:val="24"/>
+              </w:rPr>
+            </w:pPr>
+            <w:r>
+              <w:rPr>
+                <w:sz w:val="24"/>
+                <w:szCs w:val="24"/>
+              </w:rPr>
+              <w:t>Nick</w:t>
+            </w:r>
           </w:p>
         </w:tc>
       </w:tr>
       <w:tr>
         <w:tc>
           <w:tcPr>
-            <w:tcW w:w="3652" w:type="dxa"/>
+            <w:tcW w:w="2960" w:type="dxa"/>
           </w:tcPr>
           <w:p>
             <w:pPr>
@@ -1073,7 +1338,7 @@
         </w:tc>
         <w:tc>
           <w:tcPr>
-            <w:tcW w:w="2410" w:type="dxa"/>
+            <w:tcW w:w="1826" w:type="dxa"/>
           </w:tcPr>
           <w:p>
             <w:pPr>
@@ -1093,7 +1358,27 @@
         </w:tc>
         <w:tc>
           <w:tcPr>
-            <w:tcW w:w="3402" w:type="dxa"/>
+            <w:tcW w:w="2571" w:type="dxa"/>
+          </w:tcPr>
+          <w:p>
+            <w:pPr>
+              <w:rPr>
+                <w:sz w:val="24"/>
+                <w:szCs w:val="24"/>
+              </w:rPr>
+            </w:pPr>
+            <w:r>
+              <w:rPr>
+                <w:sz w:val="24"/>
+                <w:szCs w:val="24"/>
+              </w:rPr>
+              <w:t>Glen</w:t>
+            </w:r>
+          </w:p>
+        </w:tc>
+        <w:tc>
+          <w:tcPr>
+            <w:tcW w:w="2219" w:type="dxa"/>
           </w:tcPr>
           <w:p>
             <w:pPr>
@@ -1115,7 +1400,7 @@
       <w:tr>
         <w:tc>
           <w:tcPr>
-            <w:tcW w:w="3652" w:type="dxa"/>
+            <w:tcW w:w="2960" w:type="dxa"/>
           </w:tcPr>
           <w:p>
             <w:pPr>
@@ -1135,7 +1420,7 @@
         </w:tc>
         <w:tc>
           <w:tcPr>
-            <w:tcW w:w="2410" w:type="dxa"/>
+            <w:tcW w:w="1826" w:type="dxa"/>
           </w:tcPr>
           <w:p>
             <w:pPr>
@@ -1155,7 +1440,27 @@
         </w:tc>
         <w:tc>
           <w:tcPr>
-            <w:tcW w:w="3402" w:type="dxa"/>
+            <w:tcW w:w="2571" w:type="dxa"/>
+          </w:tcPr>
+          <w:p>
+            <w:pPr>
+              <w:rPr>
+                <w:sz w:val="24"/>
+                <w:szCs w:val="24"/>
+              </w:rPr>
+            </w:pPr>
+            <w:r>
+              <w:rPr>
+                <w:sz w:val="24"/>
+                <w:szCs w:val="24"/>
+              </w:rPr>
+              <w:t>Glen</w:t>
+            </w:r>
+          </w:p>
+        </w:tc>
+        <w:tc>
+          <w:tcPr>
+            <w:tcW w:w="2219" w:type="dxa"/>
           </w:tcPr>
           <w:p>
             <w:pPr>
@@ -1177,7 +1482,7 @@
       <w:tr>
         <w:tc>
           <w:tcPr>
-            <w:tcW w:w="3652" w:type="dxa"/>
+            <w:tcW w:w="2960" w:type="dxa"/>
           </w:tcPr>
           <w:p>
             <w:pPr>
@@ -1197,7 +1502,7 @@
         </w:tc>
         <w:tc>
           <w:tcPr>
-            <w:tcW w:w="2410" w:type="dxa"/>
+            <w:tcW w:w="1826" w:type="dxa"/>
           </w:tcPr>
           <w:p>
             <w:pPr>
@@ -1217,7 +1522,27 @@
         </w:tc>
         <w:tc>
           <w:tcPr>
-            <w:tcW w:w="3402" w:type="dxa"/>
+            <w:tcW w:w="2571" w:type="dxa"/>
+          </w:tcPr>
+          <w:p>
+            <w:pPr>
+              <w:rPr>
+                <w:sz w:val="24"/>
+                <w:szCs w:val="24"/>
+              </w:rPr>
+            </w:pPr>
+            <w:r>
+              <w:rPr>
+                <w:sz w:val="24"/>
+                <w:szCs w:val="24"/>
+              </w:rPr>
+              <w:t>Glen</w:t>
+            </w:r>
+          </w:p>
+        </w:tc>
+        <w:tc>
+          <w:tcPr>
+            <w:tcW w:w="2219" w:type="dxa"/>
           </w:tcPr>
           <w:p>
             <w:pPr>
@@ -1239,7 +1564,7 @@
       <w:tr>
         <w:tc>
           <w:tcPr>
-            <w:tcW w:w="3652" w:type="dxa"/>
+            <w:tcW w:w="2960" w:type="dxa"/>
           </w:tcPr>
           <w:p>
             <w:pPr>
@@ -1259,7 +1584,7 @@
         </w:tc>
         <w:tc>
           <w:tcPr>
-            <w:tcW w:w="2410" w:type="dxa"/>
+            <w:tcW w:w="1826" w:type="dxa"/>
           </w:tcPr>
           <w:p>
             <w:pPr>
@@ -1279,7 +1604,27 @@
         </w:tc>
         <w:tc>
           <w:tcPr>
-            <w:tcW w:w="3402" w:type="dxa"/>
+            <w:tcW w:w="2571" w:type="dxa"/>
+          </w:tcPr>
+          <w:p>
+            <w:pPr>
+              <w:rPr>
+                <w:sz w:val="24"/>
+                <w:szCs w:val="24"/>
+              </w:rPr>
+            </w:pPr>
+            <w:r>
+              <w:rPr>
+                <w:sz w:val="24"/>
+                <w:szCs w:val="24"/>
+              </w:rPr>
+              <w:t>Glen</w:t>
+            </w:r>
+          </w:p>
+        </w:tc>
+        <w:tc>
+          <w:tcPr>
+            <w:tcW w:w="2219" w:type="dxa"/>
           </w:tcPr>
           <w:p>
             <w:pPr>
@@ -1301,7 +1646,7 @@
       <w:tr>
         <w:tc>
           <w:tcPr>
-            <w:tcW w:w="3652" w:type="dxa"/>
+            <w:tcW w:w="2960" w:type="dxa"/>
           </w:tcPr>
           <w:p>
             <w:pPr>
@@ -1321,7 +1666,7 @@
         </w:tc>
         <w:tc>
           <w:tcPr>
-            <w:tcW w:w="2410" w:type="dxa"/>
+            <w:tcW w:w="1826" w:type="dxa"/>
           </w:tcPr>
           <w:p>
             <w:pPr>
@@ -1341,7 +1686,7 @@
         </w:tc>
         <w:tc>
           <w:tcPr>
-            <w:tcW w:w="3402" w:type="dxa"/>
+            <w:tcW w:w="2571" w:type="dxa"/>
           </w:tcPr>
           <w:p>
             <w:pPr>
@@ -1356,6 +1701,26 @@
                 <w:szCs w:val="24"/>
               </w:rPr>
               <w:t>Omar, Richard, Nick</w:t>
+            </w:r>
+          </w:p>
+        </w:tc>
+        <w:tc>
+          <w:tcPr>
+            <w:tcW w:w="2219" w:type="dxa"/>
+          </w:tcPr>
+          <w:p>
+            <w:pPr>
+              <w:rPr>
+                <w:sz w:val="24"/>
+                <w:szCs w:val="24"/>
+              </w:rPr>
+            </w:pPr>
+            <w:r>
+              <w:rPr>
+                <w:sz w:val="24"/>
+                <w:szCs w:val="24"/>
+              </w:rPr>
+              <w:t>James, Cameron</w:t>
             </w:r>
           </w:p>
         </w:tc>
@@ -1363,27 +1728,28 @@
       <w:tr>
         <w:tc>
           <w:tcPr>
-            <w:tcW w:w="3652" w:type="dxa"/>
-          </w:tcPr>
-          <w:p>
-            <w:pPr>
-              <w:rPr>
-                <w:sz w:val="24"/>
-                <w:szCs w:val="24"/>
-              </w:rPr>
-            </w:pPr>
-            <w:r>
-              <w:rPr>
-                <w:sz w:val="24"/>
-                <w:szCs w:val="24"/>
-              </w:rPr>
+            <w:tcW w:w="2960" w:type="dxa"/>
+          </w:tcPr>
+          <w:p>
+            <w:pPr>
+              <w:rPr>
+                <w:sz w:val="24"/>
+                <w:szCs w:val="24"/>
+              </w:rPr>
+            </w:pPr>
+            <w:r>
+              <w:rPr>
+                <w:sz w:val="24"/>
+                <w:szCs w:val="24"/>
+              </w:rPr>
+              <w:lastRenderedPageBreak/>
               <w:t>User Manual – Offline Manual</w:t>
             </w:r>
           </w:p>
         </w:tc>
         <w:tc>
           <w:tcPr>
-            <w:tcW w:w="2410" w:type="dxa"/>
+            <w:tcW w:w="1826" w:type="dxa"/>
           </w:tcPr>
           <w:p>
             <w:pPr>
@@ -1403,7 +1769,7 @@
         </w:tc>
         <w:tc>
           <w:tcPr>
-            <w:tcW w:w="3402" w:type="dxa"/>
+            <w:tcW w:w="2571" w:type="dxa"/>
           </w:tcPr>
           <w:p>
             <w:pPr>
@@ -1418,6 +1784,26 @@
                 <w:szCs w:val="24"/>
               </w:rPr>
               <w:t>Richard, Cameron, James</w:t>
+            </w:r>
+          </w:p>
+        </w:tc>
+        <w:tc>
+          <w:tcPr>
+            <w:tcW w:w="2219" w:type="dxa"/>
+          </w:tcPr>
+          <w:p>
+            <w:pPr>
+              <w:rPr>
+                <w:sz w:val="24"/>
+                <w:szCs w:val="24"/>
+              </w:rPr>
+            </w:pPr>
+            <w:r>
+              <w:rPr>
+                <w:sz w:val="24"/>
+                <w:szCs w:val="24"/>
+              </w:rPr>
+              <w:t>Nick, James, Cameron</w:t>
             </w:r>
           </w:p>
         </w:tc>
@@ -1425,17 +1811,21 @@
       <w:tr>
         <w:tc>
           <w:tcPr>
-            <w:tcW w:w="3652" w:type="dxa"/>
-          </w:tcPr>
-          <w:p>
-            <w:pPr>
-              <w:rPr>
-                <w:sz w:val="24"/>
-                <w:szCs w:val="24"/>
-              </w:rPr>
-            </w:pPr>
-            <w:r>
-              <w:rPr>
+            <w:tcW w:w="2960" w:type="dxa"/>
+          </w:tcPr>
+          <w:p>
+            <w:pPr>
+              <w:rPr>
+                <w:i/>
+                <w:color w:val="FF0000"/>
+                <w:sz w:val="24"/>
+                <w:szCs w:val="24"/>
+              </w:rPr>
+            </w:pPr>
+            <w:r>
+              <w:rPr>
+                <w:i/>
+                <w:color w:val="FF0000"/>
                 <w:sz w:val="24"/>
                 <w:szCs w:val="24"/>
               </w:rPr>
@@ -1445,17 +1835,21 @@
         </w:tc>
         <w:tc>
           <w:tcPr>
-            <w:tcW w:w="2410" w:type="dxa"/>
-          </w:tcPr>
-          <w:p>
-            <w:pPr>
-              <w:rPr>
-                <w:sz w:val="24"/>
-                <w:szCs w:val="24"/>
-              </w:rPr>
-            </w:pPr>
-            <w:r>
-              <w:rPr>
+            <w:tcW w:w="1826" w:type="dxa"/>
+          </w:tcPr>
+          <w:p>
+            <w:pPr>
+              <w:rPr>
+                <w:i/>
+                <w:color w:val="FF0000"/>
+                <w:sz w:val="24"/>
+                <w:szCs w:val="24"/>
+              </w:rPr>
+            </w:pPr>
+            <w:r>
+              <w:rPr>
+                <w:i/>
+                <w:color w:val="FF0000"/>
                 <w:sz w:val="24"/>
                 <w:szCs w:val="24"/>
               </w:rPr>
@@ -1465,29 +1859,48 @@
         </w:tc>
         <w:tc>
           <w:tcPr>
-            <w:tcW w:w="3402" w:type="dxa"/>
-          </w:tcPr>
-          <w:p>
-            <w:pPr>
-              <w:rPr>
-                <w:sz w:val="24"/>
-                <w:szCs w:val="24"/>
-              </w:rPr>
-            </w:pPr>
-            <w:r>
-              <w:rPr>
+            <w:tcW w:w="2571" w:type="dxa"/>
+          </w:tcPr>
+          <w:p>
+            <w:pPr>
+              <w:rPr>
+                <w:i/>
+                <w:color w:val="FF0000"/>
+                <w:sz w:val="24"/>
+                <w:szCs w:val="24"/>
+              </w:rPr>
+            </w:pPr>
+            <w:r>
+              <w:rPr>
+                <w:i/>
+                <w:color w:val="FF0000"/>
                 <w:sz w:val="24"/>
                 <w:szCs w:val="24"/>
               </w:rPr>
               <w:t>Cameron</w:t>
             </w:r>
+          </w:p>
+        </w:tc>
+        <w:tc>
+          <w:tcPr>
+            <w:tcW w:w="2219" w:type="dxa"/>
+          </w:tcPr>
+          <w:p>
+            <w:pPr>
+              <w:rPr>
+                <w:i/>
+                <w:color w:val="FF0000"/>
+                <w:sz w:val="24"/>
+                <w:szCs w:val="24"/>
+              </w:rPr>
+            </w:pPr>
           </w:p>
         </w:tc>
       </w:tr>
       <w:tr>
         <w:tc>
           <w:tcPr>
-            <w:tcW w:w="3652" w:type="dxa"/>
+            <w:tcW w:w="2960" w:type="dxa"/>
           </w:tcPr>
           <w:p>
             <w:pPr>
@@ -1507,7 +1920,7 @@
         </w:tc>
         <w:tc>
           <w:tcPr>
-            <w:tcW w:w="2410" w:type="dxa"/>
+            <w:tcW w:w="1826" w:type="dxa"/>
           </w:tcPr>
           <w:p>
             <w:pPr>
@@ -1527,7 +1940,7 @@
         </w:tc>
         <w:tc>
           <w:tcPr>
-            <w:tcW w:w="3402" w:type="dxa"/>
+            <w:tcW w:w="2571" w:type="dxa"/>
           </w:tcPr>
           <w:p>
             <w:pPr>
@@ -1542,6 +1955,26 @@
                 <w:szCs w:val="24"/>
               </w:rPr>
               <w:t>Richard</w:t>
+            </w:r>
+          </w:p>
+        </w:tc>
+        <w:tc>
+          <w:tcPr>
+            <w:tcW w:w="2219" w:type="dxa"/>
+          </w:tcPr>
+          <w:p>
+            <w:pPr>
+              <w:rPr>
+                <w:sz w:val="24"/>
+                <w:szCs w:val="24"/>
+              </w:rPr>
+            </w:pPr>
+            <w:r>
+              <w:rPr>
+                <w:sz w:val="24"/>
+                <w:szCs w:val="24"/>
+              </w:rPr>
+              <w:t>Nick, Richard</w:t>
             </w:r>
           </w:p>
         </w:tc>
@@ -1549,38 +1982,45 @@
       <w:tr>
         <w:tc>
           <w:tcPr>
-            <w:tcW w:w="3652" w:type="dxa"/>
-          </w:tcPr>
-          <w:p>
-            <w:pPr>
-              <w:rPr>
-                <w:sz w:val="24"/>
-                <w:szCs w:val="24"/>
-              </w:rPr>
-            </w:pPr>
-            <w:r>
-              <w:rPr>
-                <w:sz w:val="24"/>
-                <w:szCs w:val="24"/>
-              </w:rPr>
-              <w:lastRenderedPageBreak/>
+            <w:tcW w:w="2960" w:type="dxa"/>
+          </w:tcPr>
+          <w:p>
+            <w:pPr>
+              <w:rPr>
+                <w:i/>
+                <w:color w:val="FF0000"/>
+                <w:sz w:val="24"/>
+                <w:szCs w:val="24"/>
+              </w:rPr>
+            </w:pPr>
+            <w:r>
+              <w:rPr>
+                <w:i/>
+                <w:color w:val="FF0000"/>
+                <w:sz w:val="24"/>
+                <w:szCs w:val="24"/>
+              </w:rPr>
               <w:t>Presentation – Example User Scenarios</w:t>
             </w:r>
           </w:p>
         </w:tc>
         <w:tc>
           <w:tcPr>
-            <w:tcW w:w="2410" w:type="dxa"/>
-          </w:tcPr>
-          <w:p>
-            <w:pPr>
-              <w:rPr>
-                <w:sz w:val="24"/>
-                <w:szCs w:val="24"/>
-              </w:rPr>
-            </w:pPr>
-            <w:r>
-              <w:rPr>
+            <w:tcW w:w="1826" w:type="dxa"/>
+          </w:tcPr>
+          <w:p>
+            <w:pPr>
+              <w:rPr>
+                <w:i/>
+                <w:color w:val="FF0000"/>
+                <w:sz w:val="24"/>
+                <w:szCs w:val="24"/>
+              </w:rPr>
+            </w:pPr>
+            <w:r>
+              <w:rPr>
+                <w:i/>
+                <w:color w:val="FF0000"/>
                 <w:sz w:val="24"/>
                 <w:szCs w:val="24"/>
               </w:rPr>
@@ -1590,39 +2030,62 @@
         </w:tc>
         <w:tc>
           <w:tcPr>
-            <w:tcW w:w="3402" w:type="dxa"/>
-          </w:tcPr>
-          <w:p>
-            <w:pPr>
-              <w:rPr>
-                <w:sz w:val="24"/>
-                <w:szCs w:val="24"/>
-              </w:rPr>
-            </w:pPr>
-            <w:r>
-              <w:rPr>
+            <w:tcW w:w="2571" w:type="dxa"/>
+          </w:tcPr>
+          <w:p>
+            <w:pPr>
+              <w:rPr>
+                <w:i/>
+                <w:color w:val="FF0000"/>
+                <w:sz w:val="24"/>
+                <w:szCs w:val="24"/>
+              </w:rPr>
+            </w:pPr>
+            <w:r>
+              <w:rPr>
+                <w:i/>
+                <w:color w:val="FF0000"/>
                 <w:sz w:val="24"/>
                 <w:szCs w:val="24"/>
               </w:rPr>
               <w:t>Nick</w:t>
             </w:r>
+          </w:p>
+        </w:tc>
+        <w:tc>
+          <w:tcPr>
+            <w:tcW w:w="2219" w:type="dxa"/>
+          </w:tcPr>
+          <w:p>
+            <w:pPr>
+              <w:rPr>
+                <w:i/>
+                <w:color w:val="FF0000"/>
+                <w:sz w:val="24"/>
+                <w:szCs w:val="24"/>
+              </w:rPr>
+            </w:pPr>
           </w:p>
         </w:tc>
       </w:tr>
       <w:tr>
         <w:tc>
           <w:tcPr>
-            <w:tcW w:w="3652" w:type="dxa"/>
-          </w:tcPr>
-          <w:p>
-            <w:pPr>
-              <w:rPr>
-                <w:sz w:val="24"/>
-                <w:szCs w:val="24"/>
-              </w:rPr>
-            </w:pPr>
-            <w:r>
-              <w:rPr>
+            <w:tcW w:w="2960" w:type="dxa"/>
+          </w:tcPr>
+          <w:p>
+            <w:pPr>
+              <w:rPr>
+                <w:i/>
+                <w:color w:val="FF0000"/>
+                <w:sz w:val="24"/>
+                <w:szCs w:val="24"/>
+              </w:rPr>
+            </w:pPr>
+            <w:r>
+              <w:rPr>
+                <w:i/>
+                <w:color w:val="FF0000"/>
                 <w:sz w:val="24"/>
                 <w:szCs w:val="24"/>
               </w:rPr>
@@ -1632,17 +2095,21 @@
         </w:tc>
         <w:tc>
           <w:tcPr>
-            <w:tcW w:w="2410" w:type="dxa"/>
-          </w:tcPr>
-          <w:p>
-            <w:pPr>
-              <w:rPr>
-                <w:sz w:val="24"/>
-                <w:szCs w:val="24"/>
-              </w:rPr>
-            </w:pPr>
-            <w:r>
-              <w:rPr>
+            <w:tcW w:w="1826" w:type="dxa"/>
+          </w:tcPr>
+          <w:p>
+            <w:pPr>
+              <w:rPr>
+                <w:i/>
+                <w:color w:val="FF0000"/>
+                <w:sz w:val="24"/>
+                <w:szCs w:val="24"/>
+              </w:rPr>
+            </w:pPr>
+            <w:r>
+              <w:rPr>
+                <w:i/>
+                <w:color w:val="FF0000"/>
                 <w:sz w:val="24"/>
                 <w:szCs w:val="24"/>
               </w:rPr>
@@ -1652,29 +2119,48 @@
         </w:tc>
         <w:tc>
           <w:tcPr>
-            <w:tcW w:w="3402" w:type="dxa"/>
-          </w:tcPr>
-          <w:p>
-            <w:pPr>
-              <w:rPr>
-                <w:sz w:val="24"/>
-                <w:szCs w:val="24"/>
-              </w:rPr>
-            </w:pPr>
-            <w:r>
-              <w:rPr>
+            <w:tcW w:w="2571" w:type="dxa"/>
+          </w:tcPr>
+          <w:p>
+            <w:pPr>
+              <w:rPr>
+                <w:i/>
+                <w:color w:val="FF0000"/>
+                <w:sz w:val="24"/>
+                <w:szCs w:val="24"/>
+              </w:rPr>
+            </w:pPr>
+            <w:r>
+              <w:rPr>
+                <w:i/>
+                <w:color w:val="FF0000"/>
                 <w:sz w:val="24"/>
                 <w:szCs w:val="24"/>
               </w:rPr>
               <w:t>James</w:t>
             </w:r>
+          </w:p>
+        </w:tc>
+        <w:tc>
+          <w:tcPr>
+            <w:tcW w:w="2219" w:type="dxa"/>
+          </w:tcPr>
+          <w:p>
+            <w:pPr>
+              <w:rPr>
+                <w:i/>
+                <w:color w:val="FF0000"/>
+                <w:sz w:val="24"/>
+                <w:szCs w:val="24"/>
+              </w:rPr>
+            </w:pPr>
           </w:p>
         </w:tc>
       </w:tr>
       <w:tr>
         <w:tc>
           <w:tcPr>
-            <w:tcW w:w="3652" w:type="dxa"/>
+            <w:tcW w:w="2960" w:type="dxa"/>
           </w:tcPr>
           <w:p>
             <w:pPr>
@@ -1694,7 +2180,7 @@
         </w:tc>
         <w:tc>
           <w:tcPr>
-            <w:tcW w:w="2410" w:type="dxa"/>
+            <w:tcW w:w="1826" w:type="dxa"/>
           </w:tcPr>
           <w:p>
             <w:pPr>
@@ -1714,7 +2200,7 @@
         </w:tc>
         <w:tc>
           <w:tcPr>
-            <w:tcW w:w="3402" w:type="dxa"/>
+            <w:tcW w:w="2571" w:type="dxa"/>
           </w:tcPr>
           <w:p>
             <w:pPr>
@@ -1729,6 +2215,26 @@
                 <w:szCs w:val="24"/>
               </w:rPr>
               <w:t>James</w:t>
+            </w:r>
+          </w:p>
+        </w:tc>
+        <w:tc>
+          <w:tcPr>
+            <w:tcW w:w="2219" w:type="dxa"/>
+          </w:tcPr>
+          <w:p>
+            <w:pPr>
+              <w:rPr>
+                <w:sz w:val="24"/>
+                <w:szCs w:val="24"/>
+              </w:rPr>
+            </w:pPr>
+            <w:r>
+              <w:rPr>
+                <w:sz w:val="24"/>
+                <w:szCs w:val="24"/>
+              </w:rPr>
+              <w:t>Nick, Richard</w:t>
             </w:r>
           </w:p>
         </w:tc>
@@ -1736,7 +2242,7 @@
       <w:tr>
         <w:tc>
           <w:tcPr>
-            <w:tcW w:w="3652" w:type="dxa"/>
+            <w:tcW w:w="2960" w:type="dxa"/>
           </w:tcPr>
           <w:p>
             <w:pPr>
@@ -1756,7 +2262,7 @@
         </w:tc>
         <w:tc>
           <w:tcPr>
-            <w:tcW w:w="2410" w:type="dxa"/>
+            <w:tcW w:w="1826" w:type="dxa"/>
           </w:tcPr>
           <w:p>
             <w:pPr>
@@ -1776,7 +2282,7 @@
         </w:tc>
         <w:tc>
           <w:tcPr>
-            <w:tcW w:w="3402" w:type="dxa"/>
+            <w:tcW w:w="2571" w:type="dxa"/>
           </w:tcPr>
           <w:p>
             <w:pPr>
@@ -1791,6 +2297,26 @@
                 <w:szCs w:val="24"/>
               </w:rPr>
               <w:t>Omar</w:t>
+            </w:r>
+          </w:p>
+        </w:tc>
+        <w:tc>
+          <w:tcPr>
+            <w:tcW w:w="2219" w:type="dxa"/>
+          </w:tcPr>
+          <w:p>
+            <w:pPr>
+              <w:rPr>
+                <w:sz w:val="24"/>
+                <w:szCs w:val="24"/>
+              </w:rPr>
+            </w:pPr>
+            <w:r>
+              <w:rPr>
+                <w:sz w:val="24"/>
+                <w:szCs w:val="24"/>
+              </w:rPr>
+              <w:t>Nick, Richard</w:t>
             </w:r>
           </w:p>
         </w:tc>
@@ -1798,7 +2324,7 @@
       <w:tr>
         <w:tc>
           <w:tcPr>
-            <w:tcW w:w="3652" w:type="dxa"/>
+            <w:tcW w:w="2960" w:type="dxa"/>
           </w:tcPr>
           <w:p>
             <w:pPr>
@@ -1818,7 +2344,7 @@
         </w:tc>
         <w:tc>
           <w:tcPr>
-            <w:tcW w:w="2410" w:type="dxa"/>
+            <w:tcW w:w="1826" w:type="dxa"/>
           </w:tcPr>
           <w:p>
             <w:pPr>
@@ -1838,7 +2364,7 @@
         </w:tc>
         <w:tc>
           <w:tcPr>
-            <w:tcW w:w="3402" w:type="dxa"/>
+            <w:tcW w:w="2571" w:type="dxa"/>
           </w:tcPr>
           <w:p>
             <w:pPr>
@@ -1853,6 +2379,26 @@
                 <w:szCs w:val="24"/>
               </w:rPr>
               <w:t>Omar</w:t>
+            </w:r>
+          </w:p>
+        </w:tc>
+        <w:tc>
+          <w:tcPr>
+            <w:tcW w:w="2219" w:type="dxa"/>
+          </w:tcPr>
+          <w:p>
+            <w:pPr>
+              <w:rPr>
+                <w:sz w:val="24"/>
+                <w:szCs w:val="24"/>
+              </w:rPr>
+            </w:pPr>
+            <w:r>
+              <w:rPr>
+                <w:sz w:val="24"/>
+                <w:szCs w:val="24"/>
+              </w:rPr>
+              <w:t>Nick, Richard</w:t>
             </w:r>
           </w:p>
         </w:tc>
@@ -1860,17 +2406,21 @@
       <w:tr>
         <w:tc>
           <w:tcPr>
-            <w:tcW w:w="3652" w:type="dxa"/>
-          </w:tcPr>
-          <w:p>
-            <w:pPr>
-              <w:rPr>
-                <w:sz w:val="24"/>
-                <w:szCs w:val="24"/>
-              </w:rPr>
-            </w:pPr>
-            <w:r>
-              <w:rPr>
+            <w:tcW w:w="2960" w:type="dxa"/>
+          </w:tcPr>
+          <w:p>
+            <w:pPr>
+              <w:rPr>
+                <w:i/>
+                <w:color w:val="FF0000"/>
+                <w:sz w:val="24"/>
+                <w:szCs w:val="24"/>
+              </w:rPr>
+            </w:pPr>
+            <w:r>
+              <w:rPr>
+                <w:i/>
+                <w:color w:val="FF0000"/>
                 <w:sz w:val="24"/>
                 <w:szCs w:val="24"/>
               </w:rPr>
@@ -1880,17 +2430,21 @@
         </w:tc>
         <w:tc>
           <w:tcPr>
-            <w:tcW w:w="2410" w:type="dxa"/>
-          </w:tcPr>
-          <w:p>
-            <w:pPr>
-              <w:rPr>
-                <w:sz w:val="24"/>
-                <w:szCs w:val="24"/>
-              </w:rPr>
-            </w:pPr>
-            <w:r>
-              <w:rPr>
+            <w:tcW w:w="1826" w:type="dxa"/>
+          </w:tcPr>
+          <w:p>
+            <w:pPr>
+              <w:rPr>
+                <w:i/>
+                <w:color w:val="FF0000"/>
+                <w:sz w:val="24"/>
+                <w:szCs w:val="24"/>
+              </w:rPr>
+            </w:pPr>
+            <w:r>
+              <w:rPr>
+                <w:i/>
+                <w:color w:val="FF0000"/>
                 <w:sz w:val="24"/>
                 <w:szCs w:val="24"/>
               </w:rPr>
@@ -1900,39 +2454,62 @@
         </w:tc>
         <w:tc>
           <w:tcPr>
-            <w:tcW w:w="3402" w:type="dxa"/>
-          </w:tcPr>
-          <w:p>
-            <w:pPr>
-              <w:rPr>
-                <w:sz w:val="24"/>
-                <w:szCs w:val="24"/>
-              </w:rPr>
-            </w:pPr>
-            <w:r>
-              <w:rPr>
+            <w:tcW w:w="2571" w:type="dxa"/>
+          </w:tcPr>
+          <w:p>
+            <w:pPr>
+              <w:rPr>
+                <w:i/>
+                <w:color w:val="FF0000"/>
+                <w:sz w:val="24"/>
+                <w:szCs w:val="24"/>
+              </w:rPr>
+            </w:pPr>
+            <w:r>
+              <w:rPr>
+                <w:i/>
+                <w:color w:val="FF0000"/>
                 <w:sz w:val="24"/>
                 <w:szCs w:val="24"/>
               </w:rPr>
               <w:t>James</w:t>
             </w:r>
+          </w:p>
+        </w:tc>
+        <w:tc>
+          <w:tcPr>
+            <w:tcW w:w="2219" w:type="dxa"/>
+          </w:tcPr>
+          <w:p>
+            <w:pPr>
+              <w:rPr>
+                <w:i/>
+                <w:color w:val="FF0000"/>
+                <w:sz w:val="24"/>
+                <w:szCs w:val="24"/>
+              </w:rPr>
+            </w:pPr>
           </w:p>
         </w:tc>
       </w:tr>
       <w:tr>
         <w:tc>
           <w:tcPr>
-            <w:tcW w:w="3652" w:type="dxa"/>
-          </w:tcPr>
-          <w:p>
-            <w:pPr>
-              <w:rPr>
-                <w:sz w:val="24"/>
-                <w:szCs w:val="24"/>
-              </w:rPr>
-            </w:pPr>
-            <w:r>
-              <w:rPr>
+            <w:tcW w:w="2960" w:type="dxa"/>
+          </w:tcPr>
+          <w:p>
+            <w:pPr>
+              <w:rPr>
+                <w:i/>
+                <w:color w:val="FF0000"/>
+                <w:sz w:val="24"/>
+                <w:szCs w:val="24"/>
+              </w:rPr>
+            </w:pPr>
+            <w:r>
+              <w:rPr>
+                <w:i/>
+                <w:color w:val="FF0000"/>
                 <w:sz w:val="24"/>
                 <w:szCs w:val="24"/>
               </w:rPr>
@@ -1942,17 +2519,21 @@
         </w:tc>
         <w:tc>
           <w:tcPr>
-            <w:tcW w:w="2410" w:type="dxa"/>
-          </w:tcPr>
-          <w:p>
-            <w:pPr>
-              <w:rPr>
-                <w:sz w:val="24"/>
-                <w:szCs w:val="24"/>
-              </w:rPr>
-            </w:pPr>
-            <w:r>
-              <w:rPr>
+            <w:tcW w:w="1826" w:type="dxa"/>
+          </w:tcPr>
+          <w:p>
+            <w:pPr>
+              <w:rPr>
+                <w:i/>
+                <w:color w:val="FF0000"/>
+                <w:sz w:val="24"/>
+                <w:szCs w:val="24"/>
+              </w:rPr>
+            </w:pPr>
+            <w:r>
+              <w:rPr>
+                <w:i/>
+                <w:color w:val="FF0000"/>
                 <w:sz w:val="24"/>
                 <w:szCs w:val="24"/>
               </w:rPr>
@@ -1962,39 +2543,62 @@
         </w:tc>
         <w:tc>
           <w:tcPr>
-            <w:tcW w:w="3402" w:type="dxa"/>
-          </w:tcPr>
-          <w:p>
-            <w:pPr>
-              <w:rPr>
-                <w:sz w:val="24"/>
-                <w:szCs w:val="24"/>
-              </w:rPr>
-            </w:pPr>
-            <w:r>
-              <w:rPr>
+            <w:tcW w:w="2571" w:type="dxa"/>
+          </w:tcPr>
+          <w:p>
+            <w:pPr>
+              <w:rPr>
+                <w:i/>
+                <w:color w:val="FF0000"/>
+                <w:sz w:val="24"/>
+                <w:szCs w:val="24"/>
+              </w:rPr>
+            </w:pPr>
+            <w:r>
+              <w:rPr>
+                <w:i/>
+                <w:color w:val="FF0000"/>
                 <w:sz w:val="24"/>
                 <w:szCs w:val="24"/>
               </w:rPr>
               <w:t>Nick</w:t>
             </w:r>
+          </w:p>
+        </w:tc>
+        <w:tc>
+          <w:tcPr>
+            <w:tcW w:w="2219" w:type="dxa"/>
+          </w:tcPr>
+          <w:p>
+            <w:pPr>
+              <w:rPr>
+                <w:i/>
+                <w:color w:val="FF0000"/>
+                <w:sz w:val="24"/>
+                <w:szCs w:val="24"/>
+              </w:rPr>
+            </w:pPr>
           </w:p>
         </w:tc>
       </w:tr>
       <w:tr>
         <w:tc>
           <w:tcPr>
-            <w:tcW w:w="3652" w:type="dxa"/>
-          </w:tcPr>
-          <w:p>
-            <w:pPr>
-              <w:rPr>
-                <w:sz w:val="24"/>
-                <w:szCs w:val="24"/>
-              </w:rPr>
-            </w:pPr>
-            <w:r>
-              <w:rPr>
+            <w:tcW w:w="2960" w:type="dxa"/>
+          </w:tcPr>
+          <w:p>
+            <w:pPr>
+              <w:rPr>
+                <w:i/>
+                <w:color w:val="FF0000"/>
+                <w:sz w:val="24"/>
+                <w:szCs w:val="24"/>
+              </w:rPr>
+            </w:pPr>
+            <w:r>
+              <w:rPr>
+                <w:i/>
+                <w:color w:val="FF0000"/>
                 <w:sz w:val="24"/>
                 <w:szCs w:val="24"/>
               </w:rPr>
@@ -2004,17 +2608,21 @@
         </w:tc>
         <w:tc>
           <w:tcPr>
-            <w:tcW w:w="2410" w:type="dxa"/>
-          </w:tcPr>
-          <w:p>
-            <w:pPr>
-              <w:rPr>
-                <w:sz w:val="24"/>
-                <w:szCs w:val="24"/>
-              </w:rPr>
-            </w:pPr>
-            <w:r>
-              <w:rPr>
+            <w:tcW w:w="1826" w:type="dxa"/>
+          </w:tcPr>
+          <w:p>
+            <w:pPr>
+              <w:rPr>
+                <w:i/>
+                <w:color w:val="FF0000"/>
+                <w:sz w:val="24"/>
+                <w:szCs w:val="24"/>
+              </w:rPr>
+            </w:pPr>
+            <w:r>
+              <w:rPr>
+                <w:i/>
+                <w:color w:val="FF0000"/>
                 <w:sz w:val="24"/>
                 <w:szCs w:val="24"/>
               </w:rPr>
@@ -2024,22 +2632,41 @@
         </w:tc>
         <w:tc>
           <w:tcPr>
-            <w:tcW w:w="3402" w:type="dxa"/>
-          </w:tcPr>
-          <w:p>
-            <w:pPr>
-              <w:rPr>
-                <w:sz w:val="24"/>
-                <w:szCs w:val="24"/>
-              </w:rPr>
-            </w:pPr>
-            <w:r>
-              <w:rPr>
+            <w:tcW w:w="2571" w:type="dxa"/>
+          </w:tcPr>
+          <w:p>
+            <w:pPr>
+              <w:rPr>
+                <w:i/>
+                <w:color w:val="FF0000"/>
+                <w:sz w:val="24"/>
+                <w:szCs w:val="24"/>
+              </w:rPr>
+            </w:pPr>
+            <w:r>
+              <w:rPr>
+                <w:i/>
+                <w:color w:val="FF0000"/>
                 <w:sz w:val="24"/>
                 <w:szCs w:val="24"/>
               </w:rPr>
               <w:t>Cameron</w:t>
             </w:r>
+          </w:p>
+        </w:tc>
+        <w:tc>
+          <w:tcPr>
+            <w:tcW w:w="2219" w:type="dxa"/>
+          </w:tcPr>
+          <w:p>
+            <w:pPr>
+              <w:rPr>
+                <w:i/>
+                <w:color w:val="FF0000"/>
+                <w:sz w:val="24"/>
+                <w:szCs w:val="24"/>
+              </w:rPr>
+            </w:pPr>
           </w:p>
         </w:tc>
       </w:tr>
@@ -2147,30 +2774,14 @@
           <w:sz w:val="24"/>
           <w:szCs w:val="24"/>
         </w:rPr>
-        <w:t>X</w:t>
+        <w:t>81</w:t>
       </w:r>
       <w:r>
         <w:rPr>
           <w:sz w:val="24"/>
           <w:szCs w:val="24"/>
         </w:rPr>
-        <w:t xml:space="preserve"> </w:t>
-      </w:r>
-      <w:proofErr w:type="gramStart"/>
-      <w:r>
-        <w:rPr>
-          <w:sz w:val="24"/>
-          <w:szCs w:val="24"/>
-        </w:rPr>
-        <w:t>were</w:t>
-      </w:r>
-      <w:proofErr w:type="gramEnd"/>
-      <w:r>
-        <w:rPr>
-          <w:sz w:val="24"/>
-          <w:szCs w:val="24"/>
-        </w:rPr>
-        <w:t xml:space="preserve"> completed and </w:t>
+        <w:t xml:space="preserve"> were completed and </w:t>
       </w:r>
       <w:r>
         <w:rPr>
@@ -2178,7 +2789,7 @@
           <w:sz w:val="24"/>
           <w:szCs w:val="24"/>
         </w:rPr>
-        <w:t>Y</w:t>
+        <w:t>4.5</w:t>
       </w:r>
       <w:r>
         <w:rPr>
@@ -2201,7 +2812,7 @@
           <w:sz w:val="24"/>
           <w:szCs w:val="24"/>
         </w:rPr>
-        <w:t>Z</w:t>
+        <w:t>5</w:t>
       </w:r>
       <w:r>
         <w:rPr>
@@ -2260,7 +2871,7 @@
           <w:sz w:val="24"/>
           <w:szCs w:val="24"/>
         </w:rPr>
-        <w:t>X</w:t>
+        <w:t>164.5</w:t>
       </w:r>
       <w:r>
         <w:rPr>
@@ -2290,7 +2901,7 @@
           <w:sz w:val="24"/>
           <w:szCs w:val="24"/>
         </w:rPr>
-        <w:t>Z</w:t>
+        <w:t>96</w:t>
       </w:r>
       <w:r>
         <w:rPr>
@@ -2313,6 +2924,7 @@
         <w:pStyle w:val="Heading1"/>
       </w:pPr>
       <w:r>
+        <w:lastRenderedPageBreak/>
         <w:t>Burn-Down Chart</w:t>
       </w:r>
     </w:p>
@@ -2323,7 +2935,7 @@
           <w:lang w:eastAsia="ko-KR"/>
         </w:rPr>
         <w:drawing>
-          <wp:inline distT="0" distB="0" distL="0" distR="0" wp14:anchorId="006E7966" wp14:editId="39FA905D">
+          <wp:inline distT="0" distB="0" distL="0" distR="0" wp14:anchorId="10EE224C" wp14:editId="16866B38">
             <wp:extent cx="5943600" cy="2679065"/>
             <wp:effectExtent l="0" t="0" r="19050" b="26035"/>
             <wp:docPr id="1" name="Chart 1"/>
@@ -2342,7 +2954,6 @@
         <w:pStyle w:val="Heading1"/>
       </w:pPr>
       <w:r>
-        <w:lastRenderedPageBreak/>
         <w:t>Hours Breakdown</w:t>
       </w:r>
     </w:p>
@@ -2430,12 +3041,62 @@
           </w:tcPr>
           <w:p>
             <w:pPr>
+              <w:pBdr>
+                <w:bottom w:val="single" w:sz="6" w:space="1" w:color="auto"/>
+              </w:pBdr>
+              <w:rPr>
+                <w:sz w:val="24"/>
+                <w:szCs w:val="24"/>
+              </w:rPr>
+            </w:pPr>
+            <w:r>
+              <w:rPr>
+                <w:sz w:val="24"/>
+                <w:szCs w:val="24"/>
+              </w:rPr>
+              <w:t xml:space="preserve">   24.5 (</w:t>
+            </w:r>
+            <w:proofErr w:type="spellStart"/>
+            <w:r>
+              <w:rPr>
+                <w:sz w:val="24"/>
+                <w:szCs w:val="24"/>
+              </w:rPr>
+              <w:t>Midend</w:t>
+            </w:r>
+            <w:proofErr w:type="spellEnd"/>
+            <w:r>
+              <w:rPr>
+                <w:sz w:val="24"/>
+                <w:szCs w:val="24"/>
+              </w:rPr>
+              <w:t xml:space="preserve">, Documentation, Windows Build Process, </w:t>
+            </w:r>
+            <w:r>
+              <w:rPr>
+                <w:sz w:val="24"/>
+                <w:szCs w:val="24"/>
+              </w:rPr>
+              <w:t>Issue Tracking)</w:t>
+            </w:r>
+          </w:p>
+          <w:p>
+            <w:pPr>
               <w:jc w:val="right"/>
               <w:rPr>
-                <w:sz w:val="24"/>
-                <w:szCs w:val="24"/>
-              </w:rPr>
-            </w:pPr>
+                <w:b/>
+                <w:sz w:val="24"/>
+                <w:szCs w:val="24"/>
+              </w:rPr>
+            </w:pPr>
+            <w:r>
+              <w:rPr>
+                <w:b/>
+                <w:sz w:val="24"/>
+                <w:szCs w:val="24"/>
+              </w:rPr>
+              <w:t>Total: 24.5 hours</w:t>
+            </w:r>
           </w:p>
         </w:tc>
       </w:tr>
@@ -2466,12 +3127,175 @@
           </w:tcPr>
           <w:p>
             <w:pPr>
+              <w:ind w:firstLine="105"/>
+              <w:rPr>
+                <w:sz w:val="24"/>
+                <w:szCs w:val="24"/>
+              </w:rPr>
+            </w:pPr>
+            <w:r>
+              <w:rPr>
+                <w:sz w:val="24"/>
+                <w:szCs w:val="24"/>
+              </w:rPr>
+              <w:t xml:space="preserve"> 1 (GUI Fine-Tuning)</w:t>
+            </w:r>
+          </w:p>
+          <w:p>
+            <w:pPr>
+              <w:rPr>
+                <w:sz w:val="24"/>
+                <w:szCs w:val="24"/>
+              </w:rPr>
+            </w:pPr>
+            <w:r>
+              <w:rPr>
+                <w:sz w:val="24"/>
+                <w:szCs w:val="24"/>
+              </w:rPr>
+              <w:t>+ 6 (Graph Integration)</w:t>
+            </w:r>
+          </w:p>
+          <w:p>
+            <w:pPr>
+              <w:rPr>
+                <w:sz w:val="24"/>
+                <w:szCs w:val="24"/>
+              </w:rPr>
+            </w:pPr>
+            <w:r>
+              <w:rPr>
+                <w:sz w:val="24"/>
+                <w:szCs w:val="24"/>
+              </w:rPr>
+              <w:t>+ 21.5 (Bug Fixes &amp; Issue Implementation)</w:t>
+            </w:r>
+          </w:p>
+          <w:p>
+            <w:pPr>
+              <w:rPr>
+                <w:sz w:val="24"/>
+                <w:szCs w:val="24"/>
+              </w:rPr>
+            </w:pPr>
+            <w:r>
+              <w:rPr>
+                <w:sz w:val="24"/>
+                <w:szCs w:val="24"/>
+              </w:rPr>
+              <w:t>+ 1 (Graph Zooming)</w:t>
+            </w:r>
+          </w:p>
+          <w:p>
+            <w:pPr>
+              <w:rPr>
+                <w:sz w:val="24"/>
+                <w:szCs w:val="24"/>
+              </w:rPr>
+            </w:pPr>
+            <w:r>
+              <w:rPr>
+                <w:sz w:val="24"/>
+                <w:szCs w:val="24"/>
+              </w:rPr>
+              <w:t>+ 1.5 (Graph Exporting)</w:t>
+            </w:r>
+          </w:p>
+          <w:p>
+            <w:pPr>
+              <w:rPr>
+                <w:sz w:val="24"/>
+                <w:szCs w:val="24"/>
+              </w:rPr>
+            </w:pPr>
+            <w:r>
+              <w:rPr>
+                <w:sz w:val="24"/>
+                <w:szCs w:val="24"/>
+              </w:rPr>
+              <w:t>+ 2 (Text File Exporting)</w:t>
+            </w:r>
+          </w:p>
+          <w:p>
+            <w:pPr>
+              <w:rPr>
+                <w:sz w:val="24"/>
+                <w:szCs w:val="24"/>
+              </w:rPr>
+            </w:pPr>
+            <w:r>
+              <w:rPr>
+                <w:sz w:val="24"/>
+                <w:szCs w:val="24"/>
+              </w:rPr>
+              <w:t>+ 4 (Batch Interface)</w:t>
+            </w:r>
+          </w:p>
+          <w:p>
+            <w:pPr>
+              <w:rPr>
+                <w:sz w:val="24"/>
+                <w:szCs w:val="24"/>
+              </w:rPr>
+            </w:pPr>
+            <w:r>
+              <w:rPr>
+                <w:sz w:val="24"/>
+                <w:szCs w:val="24"/>
+              </w:rPr>
+              <w:t>+ 1 (Refactoring)</w:t>
+            </w:r>
+          </w:p>
+          <w:p>
+            <w:pPr>
+              <w:rPr>
+                <w:sz w:val="24"/>
+                <w:szCs w:val="24"/>
+              </w:rPr>
+            </w:pPr>
+            <w:r>
+              <w:rPr>
+                <w:sz w:val="24"/>
+                <w:szCs w:val="24"/>
+              </w:rPr>
+              <w:t>+ 8.5 (Documentation)</w:t>
+            </w:r>
+          </w:p>
+          <w:p>
+            <w:pPr>
+              <w:pBdr>
+                <w:bottom w:val="single" w:sz="6" w:space="1" w:color="auto"/>
+              </w:pBdr>
+              <w:rPr>
+                <w:sz w:val="24"/>
+                <w:szCs w:val="24"/>
+              </w:rPr>
+            </w:pPr>
+            <w:r>
+              <w:rPr>
+                <w:sz w:val="24"/>
+                <w:szCs w:val="24"/>
+              </w:rPr>
+              <w:t>+ 1 (Progress Report III)</w:t>
+            </w:r>
+          </w:p>
+          <w:p>
+            <w:pPr>
               <w:jc w:val="right"/>
               <w:rPr>
-                <w:sz w:val="24"/>
-                <w:szCs w:val="24"/>
-              </w:rPr>
-            </w:pPr>
+                <w:b/>
+                <w:sz w:val="24"/>
+                <w:szCs w:val="24"/>
+              </w:rPr>
+            </w:pPr>
+            <w:r>
+              <w:rPr>
+                <w:b/>
+                <w:sz w:val="24"/>
+                <w:szCs w:val="24"/>
+              </w:rPr>
+              <w:t>Total: 47.5 hours</w:t>
+            </w:r>
           </w:p>
         </w:tc>
       </w:tr>
@@ -2538,12 +3362,39 @@
           </w:tcPr>
           <w:p>
             <w:pPr>
+              <w:pBdr>
+                <w:bottom w:val="single" w:sz="6" w:space="1" w:color="auto"/>
+              </w:pBdr>
+              <w:rPr>
+                <w:sz w:val="24"/>
+                <w:szCs w:val="24"/>
+              </w:rPr>
+            </w:pPr>
+            <w:r>
+              <w:rPr>
+                <w:sz w:val="24"/>
+                <w:szCs w:val="24"/>
+              </w:rPr>
+              <w:t xml:space="preserve">   8 (Documentation)</w:t>
+            </w:r>
+          </w:p>
+          <w:p>
+            <w:pPr>
               <w:jc w:val="right"/>
               <w:rPr>
-                <w:sz w:val="24"/>
-                <w:szCs w:val="24"/>
-              </w:rPr>
-            </w:pPr>
+                <w:b/>
+                <w:sz w:val="24"/>
+                <w:szCs w:val="24"/>
+              </w:rPr>
+            </w:pPr>
+            <w:r>
+              <w:rPr>
+                <w:b/>
+                <w:sz w:val="24"/>
+                <w:szCs w:val="24"/>
+              </w:rPr>
+              <w:t>Total: 8 hours</w:t>
+            </w:r>
           </w:p>
         </w:tc>
       </w:tr>
@@ -2639,9 +3490,648 @@
         </w:rPr>
         <w:t xml:space="preserve">Total Hours Spent: </w:t>
       </w:r>
-      <w:bookmarkStart w:id="0" w:name="_GoBack"/>
-      <w:bookmarkEnd w:id="0"/>
     </w:p>
+    <w:p>
+      <w:pPr>
+        <w:pStyle w:val="Heading1"/>
+      </w:pPr>
+      <w:r>
+        <w:lastRenderedPageBreak/>
+        <w:t>Contributions per Member</w:t>
+      </w:r>
+    </w:p>
+    <w:p>
+      <w:pPr>
+        <w:rPr>
+          <w:noProof/>
+          <w:lang w:eastAsia="ko-KR"/>
+        </w:rPr>
+      </w:pPr>
+      <w:r>
+        <w:rPr>
+          <w:noProof/>
+          <w:lang w:eastAsia="ko-KR"/>
+        </w:rPr>
+        <w:drawing>
+          <wp:inline distT="0" distB="0" distL="0" distR="0" wp14:anchorId="5F1B6569" wp14:editId="77FA82D2">
+            <wp:extent cx="2763520" cy="2936240"/>
+            <wp:effectExtent l="0" t="0" r="17780" b="16510"/>
+            <wp:docPr id="2" name="Chart 2"/>
+            <wp:cNvGraphicFramePr/>
+            <a:graphic xmlns:a="http://schemas.openxmlformats.org/drawingml/2006/main">
+              <a:graphicData uri="http://schemas.openxmlformats.org/drawingml/2006/chart">
+                <c:chart xmlns:c="http://schemas.openxmlformats.org/drawingml/2006/chart" xmlns:r="http://schemas.openxmlformats.org/officeDocument/2006/relationships" r:id="rId7"/>
+              </a:graphicData>
+            </a:graphic>
+          </wp:inline>
+        </w:drawing>
+      </w:r>
+      <w:r>
+        <w:rPr>
+          <w:noProof/>
+          <w:lang w:eastAsia="ko-KR"/>
+        </w:rPr>
+        <w:t xml:space="preserve"> </w:t>
+      </w:r>
+      <w:r>
+        <w:rPr>
+          <w:noProof/>
+          <w:lang w:eastAsia="ko-KR"/>
+        </w:rPr>
+        <w:drawing>
+          <wp:inline distT="0" distB="0" distL="0" distR="0" wp14:anchorId="15FC9BDC" wp14:editId="2B49B0AA">
+            <wp:extent cx="2631440" cy="2936240"/>
+            <wp:effectExtent l="0" t="0" r="16510" b="16510"/>
+            <wp:docPr id="3" name="Chart 3"/>
+            <wp:cNvGraphicFramePr/>
+            <a:graphic xmlns:a="http://schemas.openxmlformats.org/drawingml/2006/main">
+              <a:graphicData uri="http://schemas.openxmlformats.org/drawingml/2006/chart">
+                <c:chart xmlns:c="http://schemas.openxmlformats.org/drawingml/2006/chart" xmlns:r="http://schemas.openxmlformats.org/officeDocument/2006/relationships" r:id="rId8"/>
+              </a:graphicData>
+            </a:graphic>
+          </wp:inline>
+        </w:drawing>
+      </w:r>
+    </w:p>
+    <w:tbl>
+      <w:tblPr>
+        <w:tblStyle w:val="LightShading-Accent1"/>
+        <w:tblW w:w="5000" w:type="pct"/>
+        <w:tblLook w:val="0420" w:firstRow="1" w:lastRow="0" w:firstColumn="0" w:lastColumn="0" w:noHBand="0" w:noVBand="1"/>
+      </w:tblPr>
+      <w:tblGrid>
+        <w:gridCol w:w="2504"/>
+        <w:gridCol w:w="3876"/>
+        <w:gridCol w:w="3196"/>
+      </w:tblGrid>
+      <w:tr>
+        <w:trPr>
+          <w:cnfStyle w:val="100000000000" w:firstRow="1" w:lastRow="0" w:firstColumn="0" w:lastColumn="0" w:oddVBand="0" w:evenVBand="0" w:oddHBand="0" w:evenHBand="0" w:firstRowFirstColumn="0" w:firstRowLastColumn="0" w:lastRowFirstColumn="0" w:lastRowLastColumn="0"/>
+          <w:trHeight w:val="300"/>
+        </w:trPr>
+        <w:tc>
+          <w:tcPr>
+            <w:tcW w:w="1307" w:type="pct"/>
+            <w:noWrap/>
+            <w:hideMark/>
+          </w:tcPr>
+          <w:p>
+            <w:pPr>
+              <w:jc w:val="center"/>
+              <w:rPr>
+                <w:rFonts w:ascii="Calibri" w:eastAsia="Times New Roman" w:hAnsi="Calibri" w:cs="Times New Roman"/>
+                <w:color w:val="000000"/>
+                <w:lang w:eastAsia="ko-KR"/>
+              </w:rPr>
+            </w:pPr>
+            <w:r>
+              <w:rPr>
+                <w:rFonts w:ascii="Calibri" w:eastAsia="Times New Roman" w:hAnsi="Calibri" w:cs="Times New Roman"/>
+                <w:color w:val="000000"/>
+                <w:lang w:eastAsia="ko-KR"/>
+              </w:rPr>
+              <w:t>Member</w:t>
+            </w:r>
+          </w:p>
+        </w:tc>
+        <w:tc>
+          <w:tcPr>
+            <w:tcW w:w="2024" w:type="pct"/>
+            <w:noWrap/>
+            <w:hideMark/>
+          </w:tcPr>
+          <w:p>
+            <w:pPr>
+              <w:jc w:val="center"/>
+              <w:rPr>
+                <w:rFonts w:ascii="Calibri" w:eastAsia="Times New Roman" w:hAnsi="Calibri" w:cs="Times New Roman"/>
+                <w:color w:val="000000"/>
+                <w:lang w:eastAsia="ko-KR"/>
+              </w:rPr>
+            </w:pPr>
+            <w:r>
+              <w:rPr>
+                <w:rFonts w:ascii="Calibri" w:eastAsia="Times New Roman" w:hAnsi="Calibri" w:cs="Times New Roman"/>
+                <w:color w:val="000000"/>
+                <w:lang w:eastAsia="ko-KR"/>
+              </w:rPr>
+              <w:t>Expected Points</w:t>
+            </w:r>
+          </w:p>
+        </w:tc>
+        <w:tc>
+          <w:tcPr>
+            <w:tcW w:w="1670" w:type="pct"/>
+            <w:noWrap/>
+            <w:hideMark/>
+          </w:tcPr>
+          <w:p>
+            <w:pPr>
+              <w:jc w:val="center"/>
+              <w:rPr>
+                <w:rFonts w:ascii="Calibri" w:eastAsia="Times New Roman" w:hAnsi="Calibri" w:cs="Times New Roman"/>
+                <w:color w:val="000000"/>
+                <w:lang w:eastAsia="ko-KR"/>
+              </w:rPr>
+            </w:pPr>
+            <w:r>
+              <w:rPr>
+                <w:rFonts w:ascii="Calibri" w:eastAsia="Times New Roman" w:hAnsi="Calibri" w:cs="Times New Roman"/>
+                <w:color w:val="000000"/>
+                <w:lang w:eastAsia="ko-KR"/>
+              </w:rPr>
+              <w:t>Actual Points</w:t>
+            </w:r>
+          </w:p>
+        </w:tc>
+      </w:tr>
+      <w:tr>
+        <w:trPr>
+          <w:cnfStyle w:val="000000100000" w:firstRow="0" w:lastRow="0" w:firstColumn="0" w:lastColumn="0" w:oddVBand="0" w:evenVBand="0" w:oddHBand="1" w:evenHBand="0" w:firstRowFirstColumn="0" w:firstRowLastColumn="0" w:lastRowFirstColumn="0" w:lastRowLastColumn="0"/>
+          <w:trHeight w:val="300"/>
+        </w:trPr>
+        <w:tc>
+          <w:tcPr>
+            <w:tcW w:w="1307" w:type="pct"/>
+            <w:noWrap/>
+            <w:hideMark/>
+          </w:tcPr>
+          <w:p>
+            <w:pPr>
+              <w:jc w:val="center"/>
+              <w:rPr>
+                <w:rFonts w:ascii="Calibri" w:eastAsia="Times New Roman" w:hAnsi="Calibri" w:cs="Times New Roman"/>
+                <w:color w:val="000000"/>
+                <w:lang w:eastAsia="ko-KR"/>
+              </w:rPr>
+            </w:pPr>
+            <w:r>
+              <w:rPr>
+                <w:rFonts w:ascii="Calibri" w:eastAsia="Times New Roman" w:hAnsi="Calibri" w:cs="Times New Roman"/>
+                <w:color w:val="000000"/>
+                <w:lang w:eastAsia="ko-KR"/>
+              </w:rPr>
+              <w:t>Cameron</w:t>
+            </w:r>
+          </w:p>
+        </w:tc>
+        <w:tc>
+          <w:tcPr>
+            <w:tcW w:w="2024" w:type="pct"/>
+            <w:noWrap/>
+            <w:hideMark/>
+          </w:tcPr>
+          <w:p>
+            <w:pPr>
+              <w:jc w:val="center"/>
+              <w:rPr>
+                <w:rFonts w:ascii="Calibri" w:eastAsia="Times New Roman" w:hAnsi="Calibri" w:cs="Times New Roman"/>
+                <w:color w:val="000000"/>
+                <w:lang w:eastAsia="ko-KR"/>
+              </w:rPr>
+            </w:pPr>
+            <w:r>
+              <w:rPr>
+                <w:rFonts w:ascii="Calibri" w:eastAsia="Times New Roman" w:hAnsi="Calibri" w:cs="Times New Roman"/>
+                <w:color w:val="000000"/>
+                <w:lang w:eastAsia="ko-KR"/>
+              </w:rPr>
+              <w:t>8.33</w:t>
+            </w:r>
+          </w:p>
+        </w:tc>
+        <w:tc>
+          <w:tcPr>
+            <w:tcW w:w="1670" w:type="pct"/>
+            <w:noWrap/>
+            <w:hideMark/>
+          </w:tcPr>
+          <w:p>
+            <w:pPr>
+              <w:jc w:val="center"/>
+              <w:rPr>
+                <w:rFonts w:ascii="Calibri" w:eastAsia="Times New Roman" w:hAnsi="Calibri" w:cs="Times New Roman"/>
+                <w:color w:val="000000"/>
+                <w:lang w:eastAsia="ko-KR"/>
+              </w:rPr>
+            </w:pPr>
+            <w:r>
+              <w:rPr>
+                <w:rFonts w:ascii="Calibri" w:eastAsia="Times New Roman" w:hAnsi="Calibri" w:cs="Times New Roman"/>
+                <w:color w:val="000000"/>
+                <w:lang w:eastAsia="ko-KR"/>
+              </w:rPr>
+              <w:t>10.5</w:t>
+            </w:r>
+          </w:p>
+        </w:tc>
+      </w:tr>
+      <w:tr>
+        <w:trPr>
+          <w:trHeight w:val="300"/>
+        </w:trPr>
+        <w:tc>
+          <w:tcPr>
+            <w:tcW w:w="1307" w:type="pct"/>
+            <w:noWrap/>
+            <w:hideMark/>
+          </w:tcPr>
+          <w:p>
+            <w:pPr>
+              <w:jc w:val="center"/>
+              <w:rPr>
+                <w:rFonts w:ascii="Calibri" w:eastAsia="Times New Roman" w:hAnsi="Calibri" w:cs="Times New Roman"/>
+                <w:color w:val="000000"/>
+                <w:lang w:eastAsia="ko-KR"/>
+              </w:rPr>
+            </w:pPr>
+            <w:r>
+              <w:rPr>
+                <w:rFonts w:ascii="Calibri" w:eastAsia="Times New Roman" w:hAnsi="Calibri" w:cs="Times New Roman"/>
+                <w:color w:val="000000"/>
+                <w:lang w:eastAsia="ko-KR"/>
+              </w:rPr>
+              <w:t>Glen</w:t>
+            </w:r>
+          </w:p>
+        </w:tc>
+        <w:tc>
+          <w:tcPr>
+            <w:tcW w:w="2024" w:type="pct"/>
+            <w:noWrap/>
+            <w:hideMark/>
+          </w:tcPr>
+          <w:p>
+            <w:pPr>
+              <w:jc w:val="center"/>
+              <w:rPr>
+                <w:rFonts w:ascii="Calibri" w:eastAsia="Times New Roman" w:hAnsi="Calibri" w:cs="Times New Roman"/>
+                <w:color w:val="000000"/>
+                <w:lang w:eastAsia="ko-KR"/>
+              </w:rPr>
+            </w:pPr>
+            <w:r>
+              <w:rPr>
+                <w:rFonts w:ascii="Calibri" w:eastAsia="Times New Roman" w:hAnsi="Calibri" w:cs="Times New Roman"/>
+                <w:color w:val="000000"/>
+                <w:lang w:eastAsia="ko-KR"/>
+              </w:rPr>
+              <w:t>17.5</w:t>
+            </w:r>
+          </w:p>
+        </w:tc>
+        <w:tc>
+          <w:tcPr>
+            <w:tcW w:w="1670" w:type="pct"/>
+            <w:noWrap/>
+            <w:hideMark/>
+          </w:tcPr>
+          <w:p>
+            <w:pPr>
+              <w:jc w:val="center"/>
+              <w:rPr>
+                <w:rFonts w:ascii="Calibri" w:eastAsia="Times New Roman" w:hAnsi="Calibri" w:cs="Times New Roman"/>
+                <w:color w:val="000000"/>
+                <w:lang w:eastAsia="ko-KR"/>
+              </w:rPr>
+            </w:pPr>
+            <w:r>
+              <w:rPr>
+                <w:rFonts w:ascii="Calibri" w:eastAsia="Times New Roman" w:hAnsi="Calibri" w:cs="Times New Roman"/>
+                <w:color w:val="000000"/>
+                <w:lang w:eastAsia="ko-KR"/>
+              </w:rPr>
+              <w:t>19</w:t>
+            </w:r>
+          </w:p>
+        </w:tc>
+      </w:tr>
+      <w:tr>
+        <w:trPr>
+          <w:cnfStyle w:val="000000100000" w:firstRow="0" w:lastRow="0" w:firstColumn="0" w:lastColumn="0" w:oddVBand="0" w:evenVBand="0" w:oddHBand="1" w:evenHBand="0" w:firstRowFirstColumn="0" w:firstRowLastColumn="0" w:lastRowFirstColumn="0" w:lastRowLastColumn="0"/>
+          <w:trHeight w:val="300"/>
+        </w:trPr>
+        <w:tc>
+          <w:tcPr>
+            <w:tcW w:w="1307" w:type="pct"/>
+            <w:noWrap/>
+            <w:hideMark/>
+          </w:tcPr>
+          <w:p>
+            <w:pPr>
+              <w:jc w:val="center"/>
+              <w:rPr>
+                <w:rFonts w:ascii="Calibri" w:eastAsia="Times New Roman" w:hAnsi="Calibri" w:cs="Times New Roman"/>
+                <w:color w:val="000000"/>
+                <w:lang w:eastAsia="ko-KR"/>
+              </w:rPr>
+            </w:pPr>
+            <w:r>
+              <w:rPr>
+                <w:rFonts w:ascii="Calibri" w:eastAsia="Times New Roman" w:hAnsi="Calibri" w:cs="Times New Roman"/>
+                <w:color w:val="000000"/>
+                <w:lang w:eastAsia="ko-KR"/>
+              </w:rPr>
+              <w:t>Nick</w:t>
+            </w:r>
+          </w:p>
+        </w:tc>
+        <w:tc>
+          <w:tcPr>
+            <w:tcW w:w="2024" w:type="pct"/>
+            <w:noWrap/>
+            <w:hideMark/>
+          </w:tcPr>
+          <w:p>
+            <w:pPr>
+              <w:jc w:val="center"/>
+              <w:rPr>
+                <w:rFonts w:ascii="Calibri" w:eastAsia="Times New Roman" w:hAnsi="Calibri" w:cs="Times New Roman"/>
+                <w:color w:val="000000"/>
+                <w:lang w:eastAsia="ko-KR"/>
+              </w:rPr>
+            </w:pPr>
+            <w:r>
+              <w:rPr>
+                <w:rFonts w:ascii="Calibri" w:eastAsia="Times New Roman" w:hAnsi="Calibri" w:cs="Times New Roman"/>
+                <w:color w:val="000000"/>
+                <w:lang w:eastAsia="ko-KR"/>
+              </w:rPr>
+              <w:t>13</w:t>
+            </w:r>
+          </w:p>
+        </w:tc>
+        <w:tc>
+          <w:tcPr>
+            <w:tcW w:w="1670" w:type="pct"/>
+            <w:noWrap/>
+            <w:hideMark/>
+          </w:tcPr>
+          <w:p>
+            <w:pPr>
+              <w:jc w:val="center"/>
+              <w:rPr>
+                <w:rFonts w:ascii="Calibri" w:eastAsia="Times New Roman" w:hAnsi="Calibri" w:cs="Times New Roman"/>
+                <w:color w:val="000000"/>
+                <w:lang w:eastAsia="ko-KR"/>
+              </w:rPr>
+            </w:pPr>
+            <w:r>
+              <w:rPr>
+                <w:rFonts w:ascii="Calibri" w:eastAsia="Times New Roman" w:hAnsi="Calibri" w:cs="Times New Roman"/>
+                <w:color w:val="000000"/>
+                <w:lang w:eastAsia="ko-KR"/>
+              </w:rPr>
+              <w:t>19</w:t>
+            </w:r>
+          </w:p>
+        </w:tc>
+      </w:tr>
+      <w:tr>
+        <w:trPr>
+          <w:trHeight w:val="300"/>
+        </w:trPr>
+        <w:tc>
+          <w:tcPr>
+            <w:tcW w:w="1307" w:type="pct"/>
+            <w:noWrap/>
+            <w:hideMark/>
+          </w:tcPr>
+          <w:p>
+            <w:pPr>
+              <w:jc w:val="center"/>
+              <w:rPr>
+                <w:rFonts w:ascii="Calibri" w:eastAsia="Times New Roman" w:hAnsi="Calibri" w:cs="Times New Roman"/>
+                <w:color w:val="000000"/>
+                <w:lang w:eastAsia="ko-KR"/>
+              </w:rPr>
+            </w:pPr>
+            <w:r>
+              <w:rPr>
+                <w:rFonts w:ascii="Calibri" w:eastAsia="Times New Roman" w:hAnsi="Calibri" w:cs="Times New Roman"/>
+                <w:color w:val="000000"/>
+                <w:lang w:eastAsia="ko-KR"/>
+              </w:rPr>
+              <w:t>Richard</w:t>
+            </w:r>
+          </w:p>
+        </w:tc>
+        <w:tc>
+          <w:tcPr>
+            <w:tcW w:w="2024" w:type="pct"/>
+            <w:noWrap/>
+            <w:hideMark/>
+          </w:tcPr>
+          <w:p>
+            <w:pPr>
+              <w:jc w:val="center"/>
+              <w:rPr>
+                <w:rFonts w:ascii="Calibri" w:eastAsia="Times New Roman" w:hAnsi="Calibri" w:cs="Times New Roman"/>
+                <w:color w:val="000000"/>
+                <w:lang w:eastAsia="ko-KR"/>
+              </w:rPr>
+            </w:pPr>
+            <w:r>
+              <w:rPr>
+                <w:rFonts w:ascii="Calibri" w:eastAsia="Times New Roman" w:hAnsi="Calibri" w:cs="Times New Roman"/>
+                <w:color w:val="000000"/>
+                <w:lang w:eastAsia="ko-KR"/>
+              </w:rPr>
+              <w:t>10.83</w:t>
+            </w:r>
+          </w:p>
+        </w:tc>
+        <w:tc>
+          <w:tcPr>
+            <w:tcW w:w="1670" w:type="pct"/>
+            <w:noWrap/>
+            <w:hideMark/>
+          </w:tcPr>
+          <w:p>
+            <w:pPr>
+              <w:jc w:val="center"/>
+              <w:rPr>
+                <w:rFonts w:ascii="Calibri" w:eastAsia="Times New Roman" w:hAnsi="Calibri" w:cs="Times New Roman"/>
+                <w:color w:val="000000"/>
+                <w:lang w:eastAsia="ko-KR"/>
+              </w:rPr>
+            </w:pPr>
+            <w:r>
+              <w:rPr>
+                <w:rFonts w:ascii="Calibri" w:eastAsia="Times New Roman" w:hAnsi="Calibri" w:cs="Times New Roman"/>
+                <w:color w:val="000000"/>
+                <w:lang w:eastAsia="ko-KR"/>
+              </w:rPr>
+              <w:t>1</w:t>
+            </w:r>
+          </w:p>
+        </w:tc>
+      </w:tr>
+      <w:tr>
+        <w:trPr>
+          <w:cnfStyle w:val="000000100000" w:firstRow="0" w:lastRow="0" w:firstColumn="0" w:lastColumn="0" w:oddVBand="0" w:evenVBand="0" w:oddHBand="1" w:evenHBand="0" w:firstRowFirstColumn="0" w:firstRowLastColumn="0" w:lastRowFirstColumn="0" w:lastRowLastColumn="0"/>
+          <w:trHeight w:val="300"/>
+        </w:trPr>
+        <w:tc>
+          <w:tcPr>
+            <w:tcW w:w="1307" w:type="pct"/>
+            <w:noWrap/>
+            <w:hideMark/>
+          </w:tcPr>
+          <w:p>
+            <w:pPr>
+              <w:jc w:val="center"/>
+              <w:rPr>
+                <w:rFonts w:ascii="Calibri" w:eastAsia="Times New Roman" w:hAnsi="Calibri" w:cs="Times New Roman"/>
+                <w:color w:val="000000"/>
+                <w:lang w:eastAsia="ko-KR"/>
+              </w:rPr>
+            </w:pPr>
+            <w:r>
+              <w:rPr>
+                <w:rFonts w:ascii="Calibri" w:eastAsia="Times New Roman" w:hAnsi="Calibri" w:cs="Times New Roman"/>
+                <w:color w:val="000000"/>
+                <w:lang w:eastAsia="ko-KR"/>
+              </w:rPr>
+              <w:t>James</w:t>
+            </w:r>
+          </w:p>
+        </w:tc>
+        <w:tc>
+          <w:tcPr>
+            <w:tcW w:w="2024" w:type="pct"/>
+            <w:noWrap/>
+            <w:hideMark/>
+          </w:tcPr>
+          <w:p>
+            <w:pPr>
+              <w:jc w:val="center"/>
+              <w:rPr>
+                <w:rFonts w:ascii="Calibri" w:eastAsia="Times New Roman" w:hAnsi="Calibri" w:cs="Times New Roman"/>
+                <w:color w:val="000000"/>
+                <w:lang w:eastAsia="ko-KR"/>
+              </w:rPr>
+            </w:pPr>
+            <w:r>
+              <w:rPr>
+                <w:rFonts w:ascii="Calibri" w:eastAsia="Times New Roman" w:hAnsi="Calibri" w:cs="Times New Roman"/>
+                <w:color w:val="000000"/>
+                <w:lang w:eastAsia="ko-KR"/>
+              </w:rPr>
+              <w:t>15.33</w:t>
+            </w:r>
+          </w:p>
+        </w:tc>
+        <w:tc>
+          <w:tcPr>
+            <w:tcW w:w="1670" w:type="pct"/>
+            <w:noWrap/>
+            <w:hideMark/>
+          </w:tcPr>
+          <w:p>
+            <w:pPr>
+              <w:jc w:val="center"/>
+              <w:rPr>
+                <w:rFonts w:ascii="Calibri" w:eastAsia="Times New Roman" w:hAnsi="Calibri" w:cs="Times New Roman"/>
+                <w:color w:val="000000"/>
+                <w:lang w:eastAsia="ko-KR"/>
+              </w:rPr>
+            </w:pPr>
+            <w:r>
+              <w:rPr>
+                <w:rFonts w:ascii="Calibri" w:eastAsia="Times New Roman" w:hAnsi="Calibri" w:cs="Times New Roman"/>
+                <w:color w:val="000000"/>
+                <w:lang w:eastAsia="ko-KR"/>
+              </w:rPr>
+              <w:t>21.5</w:t>
+            </w:r>
+          </w:p>
+        </w:tc>
+      </w:tr>
+      <w:tr>
+        <w:trPr>
+          <w:trHeight w:val="300"/>
+        </w:trPr>
+        <w:tc>
+          <w:tcPr>
+            <w:tcW w:w="1307" w:type="pct"/>
+            <w:noWrap/>
+            <w:hideMark/>
+          </w:tcPr>
+          <w:p>
+            <w:pPr>
+              <w:jc w:val="center"/>
+              <w:rPr>
+                <w:rFonts w:ascii="Calibri" w:eastAsia="Times New Roman" w:hAnsi="Calibri" w:cs="Times New Roman"/>
+                <w:color w:val="000000"/>
+                <w:lang w:eastAsia="ko-KR"/>
+              </w:rPr>
+            </w:pPr>
+            <w:r>
+              <w:rPr>
+                <w:rFonts w:ascii="Calibri" w:eastAsia="Times New Roman" w:hAnsi="Calibri" w:cs="Times New Roman"/>
+                <w:color w:val="000000"/>
+                <w:lang w:eastAsia="ko-KR"/>
+              </w:rPr>
+              <w:t>Omar</w:t>
+            </w:r>
+          </w:p>
+        </w:tc>
+        <w:tc>
+          <w:tcPr>
+            <w:tcW w:w="2024" w:type="pct"/>
+            <w:noWrap/>
+            <w:hideMark/>
+          </w:tcPr>
+          <w:p>
+            <w:pPr>
+              <w:jc w:val="center"/>
+              <w:rPr>
+                <w:rFonts w:ascii="Calibri" w:eastAsia="Times New Roman" w:hAnsi="Calibri" w:cs="Times New Roman"/>
+                <w:color w:val="000000"/>
+                <w:lang w:eastAsia="ko-KR"/>
+              </w:rPr>
+            </w:pPr>
+            <w:r>
+              <w:rPr>
+                <w:rFonts w:ascii="Calibri" w:eastAsia="Times New Roman" w:hAnsi="Calibri" w:cs="Times New Roman"/>
+                <w:color w:val="000000"/>
+                <w:lang w:eastAsia="ko-KR"/>
+              </w:rPr>
+              <w:t>10</w:t>
+            </w:r>
+          </w:p>
+        </w:tc>
+        <w:tc>
+          <w:tcPr>
+            <w:tcW w:w="1670" w:type="pct"/>
+            <w:noWrap/>
+            <w:hideMark/>
+          </w:tcPr>
+          <w:p>
+            <w:pPr>
+              <w:jc w:val="center"/>
+              <w:rPr>
+                <w:rFonts w:ascii="Calibri" w:eastAsia="Times New Roman" w:hAnsi="Calibri" w:cs="Times New Roman"/>
+                <w:color w:val="000000"/>
+                <w:lang w:eastAsia="ko-KR"/>
+              </w:rPr>
+            </w:pPr>
+            <w:r>
+              <w:rPr>
+                <w:rFonts w:ascii="Calibri" w:eastAsia="Times New Roman" w:hAnsi="Calibri" w:cs="Times New Roman"/>
+                <w:color w:val="000000"/>
+                <w:lang w:eastAsia="ko-KR"/>
+              </w:rPr>
+              <w:t>5</w:t>
+            </w:r>
+            <w:bookmarkStart w:id="0" w:name="_GoBack"/>
+            <w:bookmarkEnd w:id="0"/>
+          </w:p>
+        </w:tc>
+      </w:tr>
+    </w:tbl>
+    <w:p/>
     <w:sectPr>
       <w:pgSz w:w="12240" w:h="15840"/>
       <w:pgMar w:top="1440" w:right="1440" w:bottom="1440" w:left="1440" w:header="708" w:footer="708" w:gutter="0"/>
@@ -3167,6 +4657,109 @@
       <w:szCs w:val="16"/>
     </w:rPr>
   </w:style>
+  <w:style w:type="table" w:styleId="LightShading-Accent1">
+    <w:name w:val="Light Shading Accent 1"/>
+    <w:basedOn w:val="TableNormal"/>
+    <w:uiPriority w:val="60"/>
+    <w:rsid w:val="00407FB4"/>
+    <w:pPr>
+      <w:spacing w:after="0" w:line="240" w:lineRule="auto"/>
+    </w:pPr>
+    <w:rPr>
+      <w:color w:val="365F91" w:themeColor="accent1" w:themeShade="BF"/>
+    </w:rPr>
+    <w:tblPr>
+      <w:tblStyleRowBandSize w:val="1"/>
+      <w:tblStyleColBandSize w:val="1"/>
+      <w:tblInd w:w="0" w:type="dxa"/>
+      <w:tblBorders>
+        <w:top w:val="single" w:sz="8" w:space="0" w:color="4F81BD" w:themeColor="accent1"/>
+        <w:bottom w:val="single" w:sz="8" w:space="0" w:color="4F81BD" w:themeColor="accent1"/>
+      </w:tblBorders>
+      <w:tblCellMar>
+        <w:top w:w="0" w:type="dxa"/>
+        <w:left w:w="108" w:type="dxa"/>
+        <w:bottom w:w="0" w:type="dxa"/>
+        <w:right w:w="108" w:type="dxa"/>
+      </w:tblCellMar>
+    </w:tblPr>
+    <w:tblStylePr w:type="firstRow">
+      <w:pPr>
+        <w:spacing w:before="0" w:after="0" w:line="240" w:lineRule="auto"/>
+      </w:pPr>
+      <w:rPr>
+        <w:b/>
+        <w:bCs/>
+      </w:rPr>
+      <w:tblPr/>
+      <w:tcPr>
+        <w:tcBorders>
+          <w:top w:val="single" w:sz="8" w:space="0" w:color="4F81BD" w:themeColor="accent1"/>
+          <w:left w:val="nil"/>
+          <w:bottom w:val="single" w:sz="8" w:space="0" w:color="4F81BD" w:themeColor="accent1"/>
+          <w:right w:val="nil"/>
+          <w:insideH w:val="nil"/>
+          <w:insideV w:val="nil"/>
+        </w:tcBorders>
+      </w:tcPr>
+    </w:tblStylePr>
+    <w:tblStylePr w:type="lastRow">
+      <w:pPr>
+        <w:spacing w:before="0" w:after="0" w:line="240" w:lineRule="auto"/>
+      </w:pPr>
+      <w:rPr>
+        <w:b/>
+        <w:bCs/>
+      </w:rPr>
+      <w:tblPr/>
+      <w:tcPr>
+        <w:tcBorders>
+          <w:top w:val="single" w:sz="8" w:space="0" w:color="4F81BD" w:themeColor="accent1"/>
+          <w:left w:val="nil"/>
+          <w:bottom w:val="single" w:sz="8" w:space="0" w:color="4F81BD" w:themeColor="accent1"/>
+          <w:right w:val="nil"/>
+          <w:insideH w:val="nil"/>
+          <w:insideV w:val="nil"/>
+        </w:tcBorders>
+      </w:tcPr>
+    </w:tblStylePr>
+    <w:tblStylePr w:type="firstCol">
+      <w:rPr>
+        <w:b/>
+        <w:bCs/>
+      </w:rPr>
+    </w:tblStylePr>
+    <w:tblStylePr w:type="lastCol">
+      <w:rPr>
+        <w:b/>
+        <w:bCs/>
+      </w:rPr>
+    </w:tblStylePr>
+    <w:tblStylePr w:type="band1Vert">
+      <w:tblPr/>
+      <w:tcPr>
+        <w:tcBorders>
+          <w:left w:val="nil"/>
+          <w:right w:val="nil"/>
+          <w:insideH w:val="nil"/>
+          <w:insideV w:val="nil"/>
+        </w:tcBorders>
+        <w:shd w:val="clear" w:color="auto" w:fill="D3DFEE" w:themeFill="accent1" w:themeFillTint="3F"/>
+      </w:tcPr>
+    </w:tblStylePr>
+    <w:tblStylePr w:type="band1Horz">
+      <w:tblPr/>
+      <w:tcPr>
+        <w:tcBorders>
+          <w:left w:val="nil"/>
+          <w:right w:val="nil"/>
+          <w:insideH w:val="nil"/>
+          <w:insideV w:val="nil"/>
+        </w:tcBorders>
+        <w:shd w:val="clear" w:color="auto" w:fill="D3DFEE" w:themeFill="accent1" w:themeFillTint="3F"/>
+      </w:tcPr>
+    </w:tblStylePr>
+  </w:style>
 </w:styles>
 </file>
 
@@ -3564,6 +5157,109 @@
       <w:szCs w:val="16"/>
     </w:rPr>
   </w:style>
+  <w:style w:type="table" w:styleId="LightShading-Accent1">
+    <w:name w:val="Light Shading Accent 1"/>
+    <w:basedOn w:val="TableNormal"/>
+    <w:uiPriority w:val="60"/>
+    <w:rsid w:val="00407FB4"/>
+    <w:pPr>
+      <w:spacing w:after="0" w:line="240" w:lineRule="auto"/>
+    </w:pPr>
+    <w:rPr>
+      <w:color w:val="365F91" w:themeColor="accent1" w:themeShade="BF"/>
+    </w:rPr>
+    <w:tblPr>
+      <w:tblStyleRowBandSize w:val="1"/>
+      <w:tblStyleColBandSize w:val="1"/>
+      <w:tblInd w:w="0" w:type="dxa"/>
+      <w:tblBorders>
+        <w:top w:val="single" w:sz="8" w:space="0" w:color="4F81BD" w:themeColor="accent1"/>
+        <w:bottom w:val="single" w:sz="8" w:space="0" w:color="4F81BD" w:themeColor="accent1"/>
+      </w:tblBorders>
+      <w:tblCellMar>
+        <w:top w:w="0" w:type="dxa"/>
+        <w:left w:w="108" w:type="dxa"/>
+        <w:bottom w:w="0" w:type="dxa"/>
+        <w:right w:w="108" w:type="dxa"/>
+      </w:tblCellMar>
+    </w:tblPr>
+    <w:tblStylePr w:type="firstRow">
+      <w:pPr>
+        <w:spacing w:before="0" w:after="0" w:line="240" w:lineRule="auto"/>
+      </w:pPr>
+      <w:rPr>
+        <w:b/>
+        <w:bCs/>
+      </w:rPr>
+      <w:tblPr/>
+      <w:tcPr>
+        <w:tcBorders>
+          <w:top w:val="single" w:sz="8" w:space="0" w:color="4F81BD" w:themeColor="accent1"/>
+          <w:left w:val="nil"/>
+          <w:bottom w:val="single" w:sz="8" w:space="0" w:color="4F81BD" w:themeColor="accent1"/>
+          <w:right w:val="nil"/>
+          <w:insideH w:val="nil"/>
+          <w:insideV w:val="nil"/>
+        </w:tcBorders>
+      </w:tcPr>
+    </w:tblStylePr>
+    <w:tblStylePr w:type="lastRow">
+      <w:pPr>
+        <w:spacing w:before="0" w:after="0" w:line="240" w:lineRule="auto"/>
+      </w:pPr>
+      <w:rPr>
+        <w:b/>
+        <w:bCs/>
+      </w:rPr>
+      <w:tblPr/>
+      <w:tcPr>
+        <w:tcBorders>
+          <w:top w:val="single" w:sz="8" w:space="0" w:color="4F81BD" w:themeColor="accent1"/>
+          <w:left w:val="nil"/>
+          <w:bottom w:val="single" w:sz="8" w:space="0" w:color="4F81BD" w:themeColor="accent1"/>
+          <w:right w:val="nil"/>
+          <w:insideH w:val="nil"/>
+          <w:insideV w:val="nil"/>
+        </w:tcBorders>
+      </w:tcPr>
+    </w:tblStylePr>
+    <w:tblStylePr w:type="firstCol">
+      <w:rPr>
+        <w:b/>
+        <w:bCs/>
+      </w:rPr>
+    </w:tblStylePr>
+    <w:tblStylePr w:type="lastCol">
+      <w:rPr>
+        <w:b/>
+        <w:bCs/>
+      </w:rPr>
+    </w:tblStylePr>
+    <w:tblStylePr w:type="band1Vert">
+      <w:tblPr/>
+      <w:tcPr>
+        <w:tcBorders>
+          <w:left w:val="nil"/>
+          <w:right w:val="nil"/>
+          <w:insideH w:val="nil"/>
+          <w:insideV w:val="nil"/>
+        </w:tcBorders>
+        <w:shd w:val="clear" w:color="auto" w:fill="D3DFEE" w:themeFill="accent1" w:themeFillTint="3F"/>
+      </w:tcPr>
+    </w:tblStylePr>
+    <w:tblStylePr w:type="band1Horz">
+      <w:tblPr/>
+      <w:tcPr>
+        <w:tcBorders>
+          <w:left w:val="nil"/>
+          <w:right w:val="nil"/>
+          <w:insideH w:val="nil"/>
+          <w:insideV w:val="nil"/>
+        </w:tcBorders>
+        <w:shd w:val="clear" w:color="auto" w:fill="D3DFEE" w:themeFill="accent1" w:themeFillTint="3F"/>
+      </w:tcPr>
+    </w:tblStylePr>
+  </w:style>
 </w:styles>
 </file>
 
@@ -3715,16 +5411,16 @@
                   <c:v>115</c:v>
                 </c:pt>
                 <c:pt idx="2">
-                  <c:v>91</c:v>
+                  <c:v>87</c:v>
                 </c:pt>
                 <c:pt idx="3">
-                  <c:v>91</c:v>
+                  <c:v>87</c:v>
                 </c:pt>
                 <c:pt idx="4">
-                  <c:v>91</c:v>
+                  <c:v>6</c:v>
                 </c:pt>
                 <c:pt idx="5">
-                  <c:v>91</c:v>
+                  <c:v>-2.5</c:v>
                 </c:pt>
               </c:numCache>
             </c:numRef>
@@ -3741,11 +5437,11 @@
         </c:dLbls>
         <c:marker val="1"/>
         <c:smooth val="0"/>
-        <c:axId val="95395840"/>
-        <c:axId val="95397760"/>
+        <c:axId val="67017344"/>
+        <c:axId val="67037440"/>
       </c:lineChart>
       <c:catAx>
-        <c:axId val="95395840"/>
+        <c:axId val="67017344"/>
         <c:scaling>
           <c:orientation val="minMax"/>
         </c:scaling>
@@ -3754,7 +5450,7 @@
         <c:majorTickMark val="out"/>
         <c:minorTickMark val="none"/>
         <c:tickLblPos val="nextTo"/>
-        <c:crossAx val="95397760"/>
+        <c:crossAx val="67037440"/>
         <c:crosses val="autoZero"/>
         <c:auto val="1"/>
         <c:lblAlgn val="ctr"/>
@@ -3762,7 +5458,7 @@
         <c:noMultiLvlLbl val="0"/>
       </c:catAx>
       <c:valAx>
-        <c:axId val="95397760"/>
+        <c:axId val="67037440"/>
         <c:scaling>
           <c:orientation val="minMax"/>
         </c:scaling>
@@ -3773,7 +5469,7 @@
         <c:majorTickMark val="out"/>
         <c:minorTickMark val="none"/>
         <c:tickLblPos val="nextTo"/>
-        <c:crossAx val="95395840"/>
+        <c:crossAx val="67017344"/>
         <c:crosses val="autoZero"/>
         <c:crossBetween val="between"/>
       </c:valAx>
@@ -3782,6 +5478,248 @@
       <c:legendPos val="r"/>
       <c:overlay val="0"/>
     </c:legend>
+    <c:plotVisOnly val="1"/>
+    <c:dispBlanksAs val="gap"/>
+    <c:showDLblsOverMax val="0"/>
+  </c:chart>
+  <c:externalData r:id="rId1">
+    <c:autoUpdate val="0"/>
+  </c:externalData>
+</c:chartSpace>
+</file>
+
+<file path=word/charts/chart2.xml><?xml version="1.0" encoding="utf-8"?>
+<c:chartSpace xmlns:c="http://schemas.openxmlformats.org/drawingml/2006/chart" xmlns:a="http://schemas.openxmlformats.org/drawingml/2006/main" xmlns:r="http://schemas.openxmlformats.org/officeDocument/2006/relationships">
+  <c:date1904 val="0"/>
+  <c:lang val="en-CA"/>
+  <c:roundedCorners val="0"/>
+  <mc:AlternateContent xmlns:mc="http://schemas.openxmlformats.org/markup-compatibility/2006">
+    <mc:Choice xmlns:c14="http://schemas.microsoft.com/office/drawing/2007/8/2/chart" Requires="c14">
+      <c14:style val="102"/>
+    </mc:Choice>
+    <mc:Fallback>
+      <c:style val="2"/>
+    </mc:Fallback>
+  </mc:AlternateContent>
+  <c:chart>
+    <c:title>
+      <c:overlay val="0"/>
+    </c:title>
+    <c:autoTitleDeleted val="0"/>
+    <c:plotArea>
+      <c:layout/>
+      <c:pieChart>
+        <c:varyColors val="1"/>
+        <c:ser>
+          <c:idx val="0"/>
+          <c:order val="0"/>
+          <c:tx>
+            <c:strRef>
+              <c:f>Sheet2!$B$1</c:f>
+              <c:strCache>
+                <c:ptCount val="1"/>
+                <c:pt idx="0">
+                  <c:v>Expected Points</c:v>
+                </c:pt>
+              </c:strCache>
+            </c:strRef>
+          </c:tx>
+          <c:dLbls>
+            <c:showLegendKey val="0"/>
+            <c:showVal val="0"/>
+            <c:showCatName val="1"/>
+            <c:showSerName val="0"/>
+            <c:showPercent val="1"/>
+            <c:showBubbleSize val="0"/>
+            <c:showLeaderLines val="1"/>
+          </c:dLbls>
+          <c:cat>
+            <c:strRef>
+              <c:f>Sheet2!$A$2:$A$7</c:f>
+              <c:strCache>
+                <c:ptCount val="6"/>
+                <c:pt idx="0">
+                  <c:v>Cameron</c:v>
+                </c:pt>
+                <c:pt idx="1">
+                  <c:v>Glen</c:v>
+                </c:pt>
+                <c:pt idx="2">
+                  <c:v>Nick</c:v>
+                </c:pt>
+                <c:pt idx="3">
+                  <c:v>Richard</c:v>
+                </c:pt>
+                <c:pt idx="4">
+                  <c:v>James</c:v>
+                </c:pt>
+                <c:pt idx="5">
+                  <c:v>Omar</c:v>
+                </c:pt>
+              </c:strCache>
+            </c:strRef>
+          </c:cat>
+          <c:val>
+            <c:numRef>
+              <c:f>Sheet2!$B$2:$B$7</c:f>
+              <c:numCache>
+                <c:formatCode>General</c:formatCode>
+                <c:ptCount val="6"/>
+                <c:pt idx="0">
+                  <c:v>8.3333333333333321</c:v>
+                </c:pt>
+                <c:pt idx="1">
+                  <c:v>17.5</c:v>
+                </c:pt>
+                <c:pt idx="2">
+                  <c:v>13</c:v>
+                </c:pt>
+                <c:pt idx="3">
+                  <c:v>10.833333333333332</c:v>
+                </c:pt>
+                <c:pt idx="4">
+                  <c:v>15.333333333333332</c:v>
+                </c:pt>
+                <c:pt idx="5">
+                  <c:v>10</c:v>
+                </c:pt>
+              </c:numCache>
+            </c:numRef>
+          </c:val>
+        </c:ser>
+        <c:dLbls>
+          <c:showLegendKey val="0"/>
+          <c:showVal val="0"/>
+          <c:showCatName val="1"/>
+          <c:showSerName val="0"/>
+          <c:showPercent val="1"/>
+          <c:showBubbleSize val="0"/>
+          <c:showLeaderLines val="1"/>
+        </c:dLbls>
+        <c:firstSliceAng val="0"/>
+      </c:pieChart>
+    </c:plotArea>
+    <c:plotVisOnly val="1"/>
+    <c:dispBlanksAs val="gap"/>
+    <c:showDLblsOverMax val="0"/>
+  </c:chart>
+  <c:externalData r:id="rId1">
+    <c:autoUpdate val="0"/>
+  </c:externalData>
+</c:chartSpace>
+</file>
+
+<file path=word/charts/chart3.xml><?xml version="1.0" encoding="utf-8"?>
+<c:chartSpace xmlns:c="http://schemas.openxmlformats.org/drawingml/2006/chart" xmlns:a="http://schemas.openxmlformats.org/drawingml/2006/main" xmlns:r="http://schemas.openxmlformats.org/officeDocument/2006/relationships">
+  <c:date1904 val="0"/>
+  <c:lang val="en-CA"/>
+  <c:roundedCorners val="0"/>
+  <mc:AlternateContent xmlns:mc="http://schemas.openxmlformats.org/markup-compatibility/2006">
+    <mc:Choice xmlns:c14="http://schemas.microsoft.com/office/drawing/2007/8/2/chart" Requires="c14">
+      <c14:style val="102"/>
+    </mc:Choice>
+    <mc:Fallback>
+      <c:style val="2"/>
+    </mc:Fallback>
+  </mc:AlternateContent>
+  <c:chart>
+    <c:title>
+      <c:overlay val="0"/>
+    </c:title>
+    <c:autoTitleDeleted val="0"/>
+    <c:plotArea>
+      <c:layout/>
+      <c:pieChart>
+        <c:varyColors val="1"/>
+        <c:ser>
+          <c:idx val="0"/>
+          <c:order val="0"/>
+          <c:tx>
+            <c:strRef>
+              <c:f>Sheet2!$C$1</c:f>
+              <c:strCache>
+                <c:ptCount val="1"/>
+                <c:pt idx="0">
+                  <c:v>Actual Points</c:v>
+                </c:pt>
+              </c:strCache>
+            </c:strRef>
+          </c:tx>
+          <c:dLbls>
+            <c:showLegendKey val="0"/>
+            <c:showVal val="0"/>
+            <c:showCatName val="1"/>
+            <c:showSerName val="0"/>
+            <c:showPercent val="1"/>
+            <c:showBubbleSize val="0"/>
+            <c:showLeaderLines val="1"/>
+          </c:dLbls>
+          <c:cat>
+            <c:strRef>
+              <c:f>Sheet2!$A$2:$A$7</c:f>
+              <c:strCache>
+                <c:ptCount val="6"/>
+                <c:pt idx="0">
+                  <c:v>Cameron</c:v>
+                </c:pt>
+                <c:pt idx="1">
+                  <c:v>Glen</c:v>
+                </c:pt>
+                <c:pt idx="2">
+                  <c:v>Nick</c:v>
+                </c:pt>
+                <c:pt idx="3">
+                  <c:v>Richard</c:v>
+                </c:pt>
+                <c:pt idx="4">
+                  <c:v>James</c:v>
+                </c:pt>
+                <c:pt idx="5">
+                  <c:v>Omar</c:v>
+                </c:pt>
+              </c:strCache>
+            </c:strRef>
+          </c:cat>
+          <c:val>
+            <c:numRef>
+              <c:f>Sheet2!$C$2:$C$7</c:f>
+              <c:numCache>
+                <c:formatCode>0.00</c:formatCode>
+                <c:ptCount val="6"/>
+                <c:pt idx="0">
+                  <c:v>10.5</c:v>
+                </c:pt>
+                <c:pt idx="1">
+                  <c:v>19</c:v>
+                </c:pt>
+                <c:pt idx="2">
+                  <c:v>19</c:v>
+                </c:pt>
+                <c:pt idx="3">
+                  <c:v>1</c:v>
+                </c:pt>
+                <c:pt idx="4">
+                  <c:v>21.5</c:v>
+                </c:pt>
+                <c:pt idx="5">
+                  <c:v>5</c:v>
+                </c:pt>
+              </c:numCache>
+            </c:numRef>
+          </c:val>
+        </c:ser>
+        <c:dLbls>
+          <c:showLegendKey val="0"/>
+          <c:showVal val="0"/>
+          <c:showCatName val="1"/>
+          <c:showSerName val="0"/>
+          <c:showPercent val="1"/>
+          <c:showBubbleSize val="0"/>
+          <c:showLeaderLines val="1"/>
+        </c:dLbls>
+        <c:firstSliceAng val="0"/>
+      </c:pieChart>
+    </c:plotArea>
     <c:plotVisOnly val="1"/>
     <c:dispBlanksAs val="gap"/>
     <c:showDLblsOverMax val="0"/>

</xml_diff>

<commit_message>
Added project final report.
</commit_message>
<xml_diff>
--- a/deliverables/Progress Reports/3 - Completion Sprint.docx
+++ b/deliverables/Progress Reports/3 - Completion Sprint.docx
@@ -6,6 +6,8 @@
       <w:pPr>
         <w:pStyle w:val="Title"/>
       </w:pPr>
+      <w:bookmarkStart w:id="0" w:name="_GoBack"/>
+      <w:bookmarkEnd w:id="0"/>
       <w:r>
         <w:t xml:space="preserve">Progress Report </w:t>
       </w:r>
@@ -2929,13 +2931,16 @@
       </w:r>
     </w:p>
     <w:p>
+      <w:pPr>
+        <w:pStyle w:val="Heading1"/>
+      </w:pPr>
       <w:r>
         <w:rPr>
           <w:noProof/>
           <w:lang w:eastAsia="ko-KR"/>
         </w:rPr>
         <w:drawing>
-          <wp:inline distT="0" distB="0" distL="0" distR="0" wp14:anchorId="10EE224C" wp14:editId="16866B38">
+          <wp:inline distT="0" distB="0" distL="0" distR="0" wp14:anchorId="045FF746" wp14:editId="709DF1E6">
             <wp:extent cx="5943600" cy="2679065"/>
             <wp:effectExtent l="0" t="0" r="19050" b="26035"/>
             <wp:docPr id="1" name="Chart 1"/>
@@ -2948,16 +2953,10 @@
           </wp:inline>
         </w:drawing>
       </w:r>
-    </w:p>
-    <w:p>
-      <w:pPr>
-        <w:pStyle w:val="Heading1"/>
-      </w:pPr>
       <w:r>
         <w:t>Hours Breakdown</w:t>
       </w:r>
     </w:p>
-    <w:p/>
     <w:tbl>
       <w:tblPr>
         <w:tblStyle w:val="TableGrid"/>
@@ -3326,42 +3325,6 @@
           </w:tcPr>
           <w:p>
             <w:pPr>
-              <w:jc w:val="right"/>
-              <w:rPr>
-                <w:sz w:val="24"/>
-                <w:szCs w:val="24"/>
-              </w:rPr>
-            </w:pPr>
-          </w:p>
-        </w:tc>
-      </w:tr>
-      <w:tr>
-        <w:tc>
-          <w:tcPr>
-            <w:tcW w:w="4788" w:type="dxa"/>
-          </w:tcPr>
-          <w:p>
-            <w:pPr>
-              <w:rPr>
-                <w:sz w:val="24"/>
-                <w:szCs w:val="24"/>
-              </w:rPr>
-            </w:pPr>
-            <w:r>
-              <w:rPr>
-                <w:sz w:val="24"/>
-                <w:szCs w:val="24"/>
-              </w:rPr>
-              <w:t>Richard</w:t>
-            </w:r>
-          </w:p>
-        </w:tc>
-        <w:tc>
-          <w:tcPr>
-            <w:tcW w:w="4788" w:type="dxa"/>
-          </w:tcPr>
-          <w:p>
-            <w:pPr>
               <w:pBdr>
                 <w:bottom w:val="single" w:sz="6" w:space="1" w:color="auto"/>
               </w:pBdr>
@@ -3375,7 +3338,7 @@
                 <w:sz w:val="24"/>
                 <w:szCs w:val="24"/>
               </w:rPr>
-              <w:t xml:space="preserve">   8 (Documentation)</w:t>
+              <w:t xml:space="preserve">   15 (Backend &amp; Profiling)</w:t>
             </w:r>
           </w:p>
           <w:p>
@@ -3393,7 +3356,7 @@
                 <w:sz w:val="24"/>
                 <w:szCs w:val="24"/>
               </w:rPr>
-              <w:t>Total: 8 hours</w:t>
+              <w:t>Total: 15 hours</w:t>
             </w:r>
           </w:p>
         </w:tc>
@@ -3415,6 +3378,69 @@
                 <w:sz w:val="24"/>
                 <w:szCs w:val="24"/>
               </w:rPr>
+              <w:t>Richard</w:t>
+            </w:r>
+          </w:p>
+        </w:tc>
+        <w:tc>
+          <w:tcPr>
+            <w:tcW w:w="4788" w:type="dxa"/>
+          </w:tcPr>
+          <w:p>
+            <w:pPr>
+              <w:pBdr>
+                <w:bottom w:val="single" w:sz="6" w:space="1" w:color="auto"/>
+              </w:pBdr>
+              <w:rPr>
+                <w:sz w:val="24"/>
+                <w:szCs w:val="24"/>
+              </w:rPr>
+            </w:pPr>
+            <w:r>
+              <w:rPr>
+                <w:sz w:val="24"/>
+                <w:szCs w:val="24"/>
+              </w:rPr>
+              <w:t xml:space="preserve">   8 (Documentation)</w:t>
+            </w:r>
+          </w:p>
+          <w:p>
+            <w:pPr>
+              <w:jc w:val="right"/>
+              <w:rPr>
+                <w:b/>
+                <w:sz w:val="24"/>
+                <w:szCs w:val="24"/>
+              </w:rPr>
+            </w:pPr>
+            <w:r>
+              <w:rPr>
+                <w:b/>
+                <w:sz w:val="24"/>
+                <w:szCs w:val="24"/>
+              </w:rPr>
+              <w:t>Total: 8 hours</w:t>
+            </w:r>
+          </w:p>
+        </w:tc>
+      </w:tr>
+      <w:tr>
+        <w:tc>
+          <w:tcPr>
+            <w:tcW w:w="4788" w:type="dxa"/>
+          </w:tcPr>
+          <w:p>
+            <w:pPr>
+              <w:rPr>
+                <w:sz w:val="24"/>
+                <w:szCs w:val="24"/>
+              </w:rPr>
+            </w:pPr>
+            <w:r>
+              <w:rPr>
+                <w:sz w:val="24"/>
+                <w:szCs w:val="24"/>
+              </w:rPr>
               <w:t>Cameron</w:t>
             </w:r>
           </w:p>
@@ -3423,6 +3449,27 @@
           <w:tcPr>
             <w:tcW w:w="4788" w:type="dxa"/>
           </w:tcPr>
+          <w:p>
+            <w:pPr>
+              <w:pBdr>
+                <w:bottom w:val="single" w:sz="6" w:space="1" w:color="auto"/>
+              </w:pBdr>
+              <w:tabs>
+                <w:tab w:val="left" w:pos="1056"/>
+              </w:tabs>
+              <w:rPr>
+                <w:sz w:val="24"/>
+                <w:szCs w:val="24"/>
+              </w:rPr>
+            </w:pPr>
+            <w:r>
+              <w:rPr>
+                <w:sz w:val="24"/>
+                <w:szCs w:val="24"/>
+              </w:rPr>
+              <w:t xml:space="preserve">   30 (Web GUI)</w:t>
+            </w:r>
+          </w:p>
           <w:p>
             <w:pPr>
               <w:tabs>
@@ -3430,10 +3477,19 @@
               </w:tabs>
               <w:jc w:val="right"/>
               <w:rPr>
-                <w:sz w:val="24"/>
-                <w:szCs w:val="24"/>
-              </w:rPr>
-            </w:pPr>
+                <w:b/>
+                <w:sz w:val="24"/>
+                <w:szCs w:val="24"/>
+              </w:rPr>
+            </w:pPr>
+            <w:r>
+              <w:rPr>
+                <w:b/>
+                <w:sz w:val="24"/>
+                <w:szCs w:val="24"/>
+              </w:rPr>
+              <w:t>Total: 30 hours</w:t>
+            </w:r>
           </w:p>
         </w:tc>
       </w:tr>
@@ -3464,12 +3520,70 @@
           </w:tcPr>
           <w:p>
             <w:pPr>
+              <w:rPr>
+                <w:sz w:val="24"/>
+                <w:szCs w:val="24"/>
+              </w:rPr>
+            </w:pPr>
+            <w:r>
+              <w:rPr>
+                <w:sz w:val="24"/>
+                <w:szCs w:val="24"/>
+              </w:rPr>
+              <w:t xml:space="preserve">   11.5 (Group Crunch Session)</w:t>
+            </w:r>
+          </w:p>
+          <w:p>
+            <w:pPr>
+              <w:rPr>
+                <w:sz w:val="24"/>
+                <w:szCs w:val="24"/>
+              </w:rPr>
+            </w:pPr>
+            <w:r>
+              <w:rPr>
+                <w:sz w:val="24"/>
+                <w:szCs w:val="24"/>
+              </w:rPr>
+              <w:t>+ 23.5 (Web GUI)</w:t>
+            </w:r>
+          </w:p>
+          <w:p>
+            <w:pPr>
+              <w:pBdr>
+                <w:bottom w:val="single" w:sz="6" w:space="1" w:color="auto"/>
+              </w:pBdr>
+              <w:rPr>
+                <w:sz w:val="24"/>
+                <w:szCs w:val="24"/>
+              </w:rPr>
+            </w:pPr>
+            <w:r>
+              <w:rPr>
+                <w:sz w:val="24"/>
+                <w:szCs w:val="24"/>
+              </w:rPr>
+              <w:t>+ 2 (Feature Attempt)</w:t>
+            </w:r>
+          </w:p>
+          <w:p>
+            <w:pPr>
               <w:jc w:val="right"/>
               <w:rPr>
-                <w:sz w:val="24"/>
-                <w:szCs w:val="24"/>
-              </w:rPr>
-            </w:pPr>
+                <w:b/>
+                <w:sz w:val="24"/>
+                <w:szCs w:val="24"/>
+              </w:rPr>
+            </w:pPr>
+            <w:r>
+              <w:rPr>
+                <w:b/>
+                <w:sz w:val="24"/>
+                <w:szCs w:val="24"/>
+              </w:rPr>
+              <w:lastRenderedPageBreak/>
+              <w:t>Total: 37 hours</w:t>
+            </w:r>
           </w:p>
         </w:tc>
       </w:tr>
@@ -3488,7 +3602,16 @@
           <w:sz w:val="24"/>
           <w:szCs w:val="24"/>
         </w:rPr>
+        <w:lastRenderedPageBreak/>
         <w:t xml:space="preserve">Total Hours Spent: </w:t>
+      </w:r>
+      <w:r>
+        <w:rPr>
+          <w:b/>
+          <w:sz w:val="24"/>
+          <w:szCs w:val="24"/>
+        </w:rPr>
+        <w:t>162</w:t>
       </w:r>
     </w:p>
     <w:p>
@@ -3496,7 +3619,6 @@
         <w:pStyle w:val="Heading1"/>
       </w:pPr>
       <w:r>
-        <w:lastRenderedPageBreak/>
         <w:t>Contributions per Member</w:t>
       </w:r>
     </w:p>
@@ -3514,8 +3636,8 @@
         </w:rPr>
         <w:drawing>
           <wp:inline distT="0" distB="0" distL="0" distR="0" wp14:anchorId="5F1B6569" wp14:editId="77FA82D2">
-            <wp:extent cx="2763520" cy="2936240"/>
-            <wp:effectExtent l="0" t="0" r="17780" b="16510"/>
+            <wp:extent cx="2763520" cy="2580640"/>
+            <wp:effectExtent l="0" t="0" r="17780" b="10160"/>
             <wp:docPr id="2" name="Chart 2"/>
             <wp:cNvGraphicFramePr/>
             <a:graphic xmlns:a="http://schemas.openxmlformats.org/drawingml/2006/main">
@@ -3540,8 +3662,8 @@
         </w:rPr>
         <w:drawing>
           <wp:inline distT="0" distB="0" distL="0" distR="0" wp14:anchorId="15FC9BDC" wp14:editId="2B49B0AA">
-            <wp:extent cx="2631440" cy="2936240"/>
-            <wp:effectExtent l="0" t="0" r="16510" b="16510"/>
+            <wp:extent cx="2631440" cy="2570480"/>
+            <wp:effectExtent l="0" t="0" r="16510" b="20320"/>
             <wp:docPr id="3" name="Chart 3"/>
             <wp:cNvGraphicFramePr/>
             <a:graphic xmlns:a="http://schemas.openxmlformats.org/drawingml/2006/main">
@@ -4125,13 +4247,58 @@
               </w:rPr>
               <w:t>5</w:t>
             </w:r>
-            <w:bookmarkStart w:id="0" w:name="_GoBack"/>
-            <w:bookmarkEnd w:id="0"/>
           </w:p>
         </w:tc>
       </w:tr>
     </w:tbl>
-    <w:p/>
+    <w:p>
+      <w:pPr>
+        <w:pStyle w:val="Heading1"/>
+      </w:pPr>
+      <w:r>
+        <w:t>Hours per Member</w:t>
+      </w:r>
+    </w:p>
+    <w:p>
+      <w:r>
+        <w:rPr>
+          <w:noProof/>
+          <w:lang w:eastAsia="ko-KR"/>
+        </w:rPr>
+        <w:drawing>
+          <wp:inline distT="0" distB="0" distL="0" distR="0" wp14:anchorId="77BDBC8B" wp14:editId="57C543BD">
+            <wp:extent cx="2824480" cy="2428240"/>
+            <wp:effectExtent l="0" t="0" r="13970" b="10160"/>
+            <wp:docPr id="4" name="Chart 4"/>
+            <wp:cNvGraphicFramePr/>
+            <a:graphic xmlns:a="http://schemas.openxmlformats.org/drawingml/2006/main">
+              <a:graphicData uri="http://schemas.openxmlformats.org/drawingml/2006/chart">
+                <c:chart xmlns:c="http://schemas.openxmlformats.org/drawingml/2006/chart" xmlns:r="http://schemas.openxmlformats.org/officeDocument/2006/relationships" r:id="rId9"/>
+              </a:graphicData>
+            </a:graphic>
+          </wp:inline>
+        </w:drawing>
+      </w:r>
+      <w:r>
+        <w:rPr>
+          <w:noProof/>
+          <w:lang w:eastAsia="ko-KR"/>
+        </w:rPr>
+        <w:drawing>
+          <wp:inline distT="0" distB="0" distL="0" distR="0" wp14:anchorId="1D5F40A2" wp14:editId="1662BD8E">
+            <wp:extent cx="2824480" cy="2428240"/>
+            <wp:effectExtent l="0" t="0" r="13970" b="10160"/>
+            <wp:docPr id="5" name="Chart 5"/>
+            <wp:cNvGraphicFramePr/>
+            <a:graphic xmlns:a="http://schemas.openxmlformats.org/drawingml/2006/main">
+              <a:graphicData uri="http://schemas.openxmlformats.org/drawingml/2006/chart">
+                <c:chart xmlns:c="http://schemas.openxmlformats.org/drawingml/2006/chart" xmlns:r="http://schemas.openxmlformats.org/officeDocument/2006/relationships" r:id="rId10"/>
+              </a:graphicData>
+            </a:graphic>
+          </wp:inline>
+        </w:drawing>
+      </w:r>
+    </w:p>
     <w:sectPr>
       <w:pgSz w:w="12240" w:h="15840"/>
       <w:pgMar w:top="1440" w:right="1440" w:bottom="1440" w:left="1440" w:header="708" w:footer="708" w:gutter="0"/>
@@ -5437,11 +5604,11 @@
         </c:dLbls>
         <c:marker val="1"/>
         <c:smooth val="0"/>
-        <c:axId val="67017344"/>
-        <c:axId val="67037440"/>
+        <c:axId val="88548864"/>
+        <c:axId val="88550400"/>
       </c:lineChart>
       <c:catAx>
-        <c:axId val="67017344"/>
+        <c:axId val="88548864"/>
         <c:scaling>
           <c:orientation val="minMax"/>
         </c:scaling>
@@ -5450,7 +5617,7 @@
         <c:majorTickMark val="out"/>
         <c:minorTickMark val="none"/>
         <c:tickLblPos val="nextTo"/>
-        <c:crossAx val="67037440"/>
+        <c:crossAx val="88550400"/>
         <c:crosses val="autoZero"/>
         <c:auto val="1"/>
         <c:lblAlgn val="ctr"/>
@@ -5458,7 +5625,7 @@
         <c:noMultiLvlLbl val="0"/>
       </c:catAx>
       <c:valAx>
-        <c:axId val="67037440"/>
+        <c:axId val="88550400"/>
         <c:scaling>
           <c:orientation val="minMax"/>
         </c:scaling>
@@ -5469,7 +5636,7 @@
         <c:majorTickMark val="out"/>
         <c:minorTickMark val="none"/>
         <c:tickLblPos val="nextTo"/>
-        <c:crossAx val="67017344"/>
+        <c:crossAx val="88548864"/>
         <c:crosses val="autoZero"/>
         <c:crossBetween val="between"/>
       </c:valAx>
@@ -5703,6 +5870,276 @@
                 </c:pt>
                 <c:pt idx="5">
                   <c:v>5</c:v>
+                </c:pt>
+              </c:numCache>
+            </c:numRef>
+          </c:val>
+        </c:ser>
+        <c:dLbls>
+          <c:showLegendKey val="0"/>
+          <c:showVal val="0"/>
+          <c:showCatName val="1"/>
+          <c:showSerName val="0"/>
+          <c:showPercent val="1"/>
+          <c:showBubbleSize val="0"/>
+          <c:showLeaderLines val="1"/>
+        </c:dLbls>
+        <c:firstSliceAng val="0"/>
+      </c:pieChart>
+    </c:plotArea>
+    <c:plotVisOnly val="1"/>
+    <c:dispBlanksAs val="gap"/>
+    <c:showDLblsOverMax val="0"/>
+  </c:chart>
+  <c:externalData r:id="rId1">
+    <c:autoUpdate val="0"/>
+  </c:externalData>
+</c:chartSpace>
+</file>
+
+<file path=word/charts/chart4.xml><?xml version="1.0" encoding="utf-8"?>
+<c:chartSpace xmlns:c="http://schemas.openxmlformats.org/drawingml/2006/chart" xmlns:a="http://schemas.openxmlformats.org/drawingml/2006/main" xmlns:r="http://schemas.openxmlformats.org/officeDocument/2006/relationships">
+  <c:date1904 val="0"/>
+  <c:lang val="en-CA"/>
+  <c:roundedCorners val="0"/>
+  <mc:AlternateContent xmlns:mc="http://schemas.openxmlformats.org/markup-compatibility/2006">
+    <mc:Choice xmlns:c14="http://schemas.microsoft.com/office/drawing/2007/8/2/chart" Requires="c14">
+      <c14:style val="102"/>
+    </mc:Choice>
+    <mc:Fallback>
+      <c:style val="2"/>
+    </mc:Fallback>
+  </mc:AlternateContent>
+  <c:chart>
+    <c:title>
+      <c:overlay val="0"/>
+    </c:title>
+    <c:autoTitleDeleted val="0"/>
+    <c:plotArea>
+      <c:layout/>
+      <c:barChart>
+        <c:barDir val="col"/>
+        <c:grouping val="clustered"/>
+        <c:varyColors val="0"/>
+        <c:ser>
+          <c:idx val="0"/>
+          <c:order val="0"/>
+          <c:tx>
+            <c:strRef>
+              <c:f>Sheet3!$B$18</c:f>
+              <c:strCache>
+                <c:ptCount val="1"/>
+                <c:pt idx="0">
+                  <c:v>Hours per Member</c:v>
+                </c:pt>
+              </c:strCache>
+            </c:strRef>
+          </c:tx>
+          <c:invertIfNegative val="0"/>
+          <c:cat>
+            <c:strRef>
+              <c:f>Sheet3!$A$19:$A$24</c:f>
+              <c:strCache>
+                <c:ptCount val="6"/>
+                <c:pt idx="0">
+                  <c:v>Cameron</c:v>
+                </c:pt>
+                <c:pt idx="1">
+                  <c:v>Glen</c:v>
+                </c:pt>
+                <c:pt idx="2">
+                  <c:v>Nick</c:v>
+                </c:pt>
+                <c:pt idx="3">
+                  <c:v>Richard</c:v>
+                </c:pt>
+                <c:pt idx="4">
+                  <c:v>James</c:v>
+                </c:pt>
+                <c:pt idx="5">
+                  <c:v>Omar</c:v>
+                </c:pt>
+              </c:strCache>
+            </c:strRef>
+          </c:cat>
+          <c:val>
+            <c:numRef>
+              <c:f>Sheet3!$B$19:$B$24</c:f>
+              <c:numCache>
+                <c:formatCode>General</c:formatCode>
+                <c:ptCount val="6"/>
+                <c:pt idx="0">
+                  <c:v>30</c:v>
+                </c:pt>
+                <c:pt idx="1">
+                  <c:v>24.5</c:v>
+                </c:pt>
+                <c:pt idx="2">
+                  <c:v>47.5</c:v>
+                </c:pt>
+                <c:pt idx="3">
+                  <c:v>8</c:v>
+                </c:pt>
+                <c:pt idx="4">
+                  <c:v>37</c:v>
+                </c:pt>
+                <c:pt idx="5">
+                  <c:v>12</c:v>
+                </c:pt>
+              </c:numCache>
+            </c:numRef>
+          </c:val>
+        </c:ser>
+        <c:dLbls>
+          <c:showLegendKey val="0"/>
+          <c:showVal val="0"/>
+          <c:showCatName val="0"/>
+          <c:showSerName val="0"/>
+          <c:showPercent val="0"/>
+          <c:showBubbleSize val="0"/>
+        </c:dLbls>
+        <c:gapWidth val="150"/>
+        <c:axId val="103806080"/>
+        <c:axId val="103807616"/>
+      </c:barChart>
+      <c:catAx>
+        <c:axId val="103806080"/>
+        <c:scaling>
+          <c:orientation val="minMax"/>
+        </c:scaling>
+        <c:delete val="0"/>
+        <c:axPos val="b"/>
+        <c:majorTickMark val="none"/>
+        <c:minorTickMark val="none"/>
+        <c:tickLblPos val="nextTo"/>
+        <c:crossAx val="103807616"/>
+        <c:crosses val="autoZero"/>
+        <c:auto val="1"/>
+        <c:lblAlgn val="ctr"/>
+        <c:lblOffset val="100"/>
+        <c:noMultiLvlLbl val="0"/>
+      </c:catAx>
+      <c:valAx>
+        <c:axId val="103807616"/>
+        <c:scaling>
+          <c:orientation val="minMax"/>
+        </c:scaling>
+        <c:delete val="0"/>
+        <c:axPos val="l"/>
+        <c:majorGridlines/>
+        <c:numFmt formatCode="General" sourceLinked="1"/>
+        <c:majorTickMark val="none"/>
+        <c:minorTickMark val="none"/>
+        <c:tickLblPos val="nextTo"/>
+        <c:crossAx val="103806080"/>
+        <c:crosses val="autoZero"/>
+        <c:crossBetween val="between"/>
+      </c:valAx>
+    </c:plotArea>
+    <c:plotVisOnly val="1"/>
+    <c:dispBlanksAs val="gap"/>
+    <c:showDLblsOverMax val="0"/>
+  </c:chart>
+  <c:externalData r:id="rId1">
+    <c:autoUpdate val="0"/>
+  </c:externalData>
+</c:chartSpace>
+</file>
+
+<file path=word/charts/chart5.xml><?xml version="1.0" encoding="utf-8"?>
+<c:chartSpace xmlns:c="http://schemas.openxmlformats.org/drawingml/2006/chart" xmlns:a="http://schemas.openxmlformats.org/drawingml/2006/main" xmlns:r="http://schemas.openxmlformats.org/officeDocument/2006/relationships">
+  <c:date1904 val="0"/>
+  <c:lang val="en-CA"/>
+  <c:roundedCorners val="0"/>
+  <mc:AlternateContent xmlns:mc="http://schemas.openxmlformats.org/markup-compatibility/2006">
+    <mc:Choice xmlns:c14="http://schemas.microsoft.com/office/drawing/2007/8/2/chart" Requires="c14">
+      <c14:style val="102"/>
+    </mc:Choice>
+    <mc:Fallback>
+      <c:style val="2"/>
+    </mc:Fallback>
+  </mc:AlternateContent>
+  <c:chart>
+    <c:title>
+      <c:overlay val="0"/>
+    </c:title>
+    <c:autoTitleDeleted val="0"/>
+    <c:plotArea>
+      <c:layout/>
+      <c:pieChart>
+        <c:varyColors val="1"/>
+        <c:ser>
+          <c:idx val="0"/>
+          <c:order val="0"/>
+          <c:tx>
+            <c:strRef>
+              <c:f>Sheet3!$B$18</c:f>
+              <c:strCache>
+                <c:ptCount val="1"/>
+                <c:pt idx="0">
+                  <c:v>Hours per Member</c:v>
+                </c:pt>
+              </c:strCache>
+            </c:strRef>
+          </c:tx>
+          <c:dLbls>
+            <c:showLegendKey val="0"/>
+            <c:showVal val="0"/>
+            <c:showCatName val="1"/>
+            <c:showSerName val="0"/>
+            <c:showPercent val="1"/>
+            <c:showBubbleSize val="0"/>
+            <c:showLeaderLines val="1"/>
+          </c:dLbls>
+          <c:cat>
+            <c:strRef>
+              <c:f>Sheet3!$A$19:$A$24</c:f>
+              <c:strCache>
+                <c:ptCount val="6"/>
+                <c:pt idx="0">
+                  <c:v>Cameron</c:v>
+                </c:pt>
+                <c:pt idx="1">
+                  <c:v>Glen</c:v>
+                </c:pt>
+                <c:pt idx="2">
+                  <c:v>Nick</c:v>
+                </c:pt>
+                <c:pt idx="3">
+                  <c:v>Richard</c:v>
+                </c:pt>
+                <c:pt idx="4">
+                  <c:v>James</c:v>
+                </c:pt>
+                <c:pt idx="5">
+                  <c:v>Omar</c:v>
+                </c:pt>
+              </c:strCache>
+            </c:strRef>
+          </c:cat>
+          <c:val>
+            <c:numRef>
+              <c:f>Sheet3!$B$19:$B$24</c:f>
+              <c:numCache>
+                <c:formatCode>General</c:formatCode>
+                <c:ptCount val="6"/>
+                <c:pt idx="0">
+                  <c:v>30</c:v>
+                </c:pt>
+                <c:pt idx="1">
+                  <c:v>24.5</c:v>
+                </c:pt>
+                <c:pt idx="2">
+                  <c:v>47.5</c:v>
+                </c:pt>
+                <c:pt idx="3">
+                  <c:v>8</c:v>
+                </c:pt>
+                <c:pt idx="4">
+                  <c:v>37</c:v>
+                </c:pt>
+                <c:pt idx="5">
+                  <c:v>12</c:v>
                 </c:pt>
               </c:numCache>
             </c:numRef>

</xml_diff>